<commit_message>
latest data chapter edit
</commit_message>
<xml_diff>
--- a/USA/state/write_ups/99_thesis/02_Data/Data 2019 04 01.docx
+++ b/USA/state/write_ups/99_thesis/02_Data/Data 2019 04 01.docx
@@ -78,7 +78,7 @@
               <w:noProof/>
             </w:rPr>
           </w:pPr>
-          <w:hyperlink w:anchor="_Toc5030018" w:history="1">
+          <w:hyperlink w:anchor="_Toc5048369" w:history="1">
             <w:r>
               <w:rPr>
                 <w:rStyle w:val="Hyperlink"/>
@@ -105,7 +105,7 @@
                 <w:noProof/>
                 <w:webHidden/>
               </w:rPr>
-              <w:instrText xml:space="preserve"> PAGEREF _Toc5030018 \h </w:instrText>
+              <w:instrText xml:space="preserve"> PAGEREF _Toc5048369 \h </w:instrText>
             </w:r>
             <w:r>
               <w:rPr>
@@ -152,7 +152,7 @@
               <w:szCs w:val="24"/>
             </w:rPr>
           </w:pPr>
-          <w:hyperlink w:anchor="_Toc5030019" w:history="1">
+          <w:hyperlink w:anchor="_Toc5048370" w:history="1">
             <w:r>
               <w:rPr>
                 <w:rStyle w:val="Hyperlink"/>
@@ -197,7 +197,7 @@
                 <w:noProof/>
                 <w:webHidden/>
               </w:rPr>
-              <w:instrText xml:space="preserve"> PAGEREF _Toc5030019 \h </w:instrText>
+              <w:instrText xml:space="preserve"> PAGEREF _Toc5048370 \h </w:instrText>
             </w:r>
             <w:r>
               <w:rPr>
@@ -241,7 +241,7 @@
               <w:szCs w:val="24"/>
             </w:rPr>
           </w:pPr>
-          <w:hyperlink w:anchor="_Toc5030020" w:history="1">
+          <w:hyperlink w:anchor="_Toc5048371" w:history="1">
             <w:r>
               <w:rPr>
                 <w:rStyle w:val="Hyperlink"/>
@@ -268,7 +268,7 @@
                 <w:noProof/>
                 <w:webHidden/>
               </w:rPr>
-              <w:instrText xml:space="preserve"> PAGEREF _Toc5030020 \h </w:instrText>
+              <w:instrText xml:space="preserve"> PAGEREF _Toc5048371 \h </w:instrText>
             </w:r>
             <w:r>
               <w:rPr>
@@ -312,7 +312,7 @@
               <w:szCs w:val="24"/>
             </w:rPr>
           </w:pPr>
-          <w:hyperlink w:anchor="_Toc5030021" w:history="1">
+          <w:hyperlink w:anchor="_Toc5048372" w:history="1">
             <w:r>
               <w:rPr>
                 <w:rStyle w:val="Hyperlink"/>
@@ -339,7 +339,7 @@
                 <w:noProof/>
                 <w:webHidden/>
               </w:rPr>
-              <w:instrText xml:space="preserve"> PAGEREF _Toc5030021 \h </w:instrText>
+              <w:instrText xml:space="preserve"> PAGEREF _Toc5048372 \h </w:instrText>
             </w:r>
             <w:r>
               <w:rPr>
@@ -383,7 +383,7 @@
               <w:szCs w:val="24"/>
             </w:rPr>
           </w:pPr>
-          <w:hyperlink w:anchor="_Toc5030022" w:history="1">
+          <w:hyperlink w:anchor="_Toc5048373" w:history="1">
             <w:r>
               <w:rPr>
                 <w:rStyle w:val="Hyperlink"/>
@@ -410,7 +410,7 @@
                 <w:noProof/>
                 <w:webHidden/>
               </w:rPr>
-              <w:instrText xml:space="preserve"> PAGEREF _Toc5030022 \h </w:instrText>
+              <w:instrText xml:space="preserve"> PAGEREF _Toc5048373 \h </w:instrText>
             </w:r>
             <w:r>
               <w:rPr>
@@ -454,7 +454,7 @@
               <w:szCs w:val="24"/>
             </w:rPr>
           </w:pPr>
-          <w:hyperlink w:anchor="_Toc5030023" w:history="1">
+          <w:hyperlink w:anchor="_Toc5048374" w:history="1">
             <w:r>
               <w:rPr>
                 <w:rStyle w:val="Hyperlink"/>
@@ -481,7 +481,7 @@
                 <w:noProof/>
                 <w:webHidden/>
               </w:rPr>
-              <w:instrText xml:space="preserve"> PAGEREF _Toc5030023 \h </w:instrText>
+              <w:instrText xml:space="preserve"> PAGEREF _Toc5048374 \h </w:instrText>
             </w:r>
             <w:r>
               <w:rPr>
@@ -525,7 +525,7 @@
               <w:szCs w:val="24"/>
             </w:rPr>
           </w:pPr>
-          <w:hyperlink w:anchor="_Toc5030024" w:history="1">
+          <w:hyperlink w:anchor="_Toc5048375" w:history="1">
             <w:r>
               <w:rPr>
                 <w:rStyle w:val="Hyperlink"/>
@@ -552,7 +552,7 @@
                 <w:noProof/>
                 <w:webHidden/>
               </w:rPr>
-              <w:instrText xml:space="preserve"> PAGEREF _Toc5030024 \h </w:instrText>
+              <w:instrText xml:space="preserve"> PAGEREF _Toc5048375 \h </w:instrText>
             </w:r>
             <w:r>
               <w:rPr>
@@ -573,453 +573,6 @@
                 <w:webHidden/>
               </w:rPr>
               <w:t>8</w:t>
-            </w:r>
-            <w:r>
-              <w:rPr>
-                <w:noProof/>
-                <w:webHidden/>
-              </w:rPr>
-              <w:fldChar w:fldCharType="end"/>
-            </w:r>
-          </w:hyperlink>
-        </w:p>
-        <w:p>
-          <w:pPr>
-            <w:pStyle w:val="TOC2"/>
-            <w:tabs>
-              <w:tab w:val="left" w:pos="660"/>
-              <w:tab w:val="right" w:leader="dot" w:pos="9010"/>
-            </w:tabs>
-            <w:rPr>
-              <w:rFonts w:eastAsiaTheme="minorEastAsia" w:cstheme="minorBidi"/>
-              <w:b w:val="0"/>
-              <w:bCs w:val="0"/>
-              <w:noProof/>
-              <w:sz w:val="24"/>
-              <w:szCs w:val="24"/>
-            </w:rPr>
-          </w:pPr>
-          <w:hyperlink w:anchor="_Toc5030025" w:history="1">
-            <w:r>
-              <w:rPr>
-                <w:rStyle w:val="Hyperlink"/>
-                <w:noProof/>
-              </w:rPr>
-              <w:t>B.</w:t>
-            </w:r>
-            <w:r>
-              <w:rPr>
-                <w:rFonts w:eastAsiaTheme="minorEastAsia" w:cstheme="minorBidi"/>
-                <w:b w:val="0"/>
-                <w:bCs w:val="0"/>
-                <w:noProof/>
-                <w:sz w:val="24"/>
-                <w:szCs w:val="24"/>
-              </w:rPr>
-              <w:tab/>
-            </w:r>
-            <w:r>
-              <w:rPr>
-                <w:rStyle w:val="Hyperlink"/>
-                <w:noProof/>
-              </w:rPr>
-              <w:t>Meteorological data</w:t>
-            </w:r>
-            <w:r>
-              <w:rPr>
-                <w:noProof/>
-                <w:webHidden/>
-              </w:rPr>
-              <w:tab/>
-            </w:r>
-            <w:r>
-              <w:rPr>
-                <w:noProof/>
-                <w:webHidden/>
-              </w:rPr>
-              <w:fldChar w:fldCharType="begin"/>
-            </w:r>
-            <w:r>
-              <w:rPr>
-                <w:noProof/>
-                <w:webHidden/>
-              </w:rPr>
-              <w:instrText xml:space="preserve"> PAGEREF _Toc5030025 \h </w:instrText>
-            </w:r>
-            <w:r>
-              <w:rPr>
-                <w:noProof/>
-                <w:webHidden/>
-              </w:rPr>
-            </w:r>
-            <w:r>
-              <w:rPr>
-                <w:noProof/>
-                <w:webHidden/>
-              </w:rPr>
-              <w:fldChar w:fldCharType="separate"/>
-            </w:r>
-            <w:r>
-              <w:rPr>
-                <w:noProof/>
-                <w:webHidden/>
-              </w:rPr>
-              <w:t>13</w:t>
-            </w:r>
-            <w:r>
-              <w:rPr>
-                <w:noProof/>
-                <w:webHidden/>
-              </w:rPr>
-              <w:fldChar w:fldCharType="end"/>
-            </w:r>
-          </w:hyperlink>
-        </w:p>
-        <w:p>
-          <w:pPr>
-            <w:pStyle w:val="TOC3"/>
-            <w:tabs>
-              <w:tab w:val="right" w:leader="dot" w:pos="9010"/>
-            </w:tabs>
-            <w:rPr>
-              <w:rFonts w:eastAsiaTheme="minorEastAsia" w:cstheme="minorBidi"/>
-              <w:noProof/>
-              <w:sz w:val="24"/>
-              <w:szCs w:val="24"/>
-            </w:rPr>
-          </w:pPr>
-          <w:hyperlink w:anchor="_Toc5030026" w:history="1">
-            <w:r>
-              <w:rPr>
-                <w:rStyle w:val="Hyperlink"/>
-                <w:noProof/>
-              </w:rPr>
-              <w:t>Sources of cause of meteorological data</w:t>
-            </w:r>
-            <w:r>
-              <w:rPr>
-                <w:noProof/>
-                <w:webHidden/>
-              </w:rPr>
-              <w:tab/>
-            </w:r>
-            <w:r>
-              <w:rPr>
-                <w:noProof/>
-                <w:webHidden/>
-              </w:rPr>
-              <w:fldChar w:fldCharType="begin"/>
-            </w:r>
-            <w:r>
-              <w:rPr>
-                <w:noProof/>
-                <w:webHidden/>
-              </w:rPr>
-              <w:instrText xml:space="preserve"> PAGEREF _Toc5030026 \h </w:instrText>
-            </w:r>
-            <w:r>
-              <w:rPr>
-                <w:noProof/>
-                <w:webHidden/>
-              </w:rPr>
-            </w:r>
-            <w:r>
-              <w:rPr>
-                <w:noProof/>
-                <w:webHidden/>
-              </w:rPr>
-              <w:fldChar w:fldCharType="separate"/>
-            </w:r>
-            <w:r>
-              <w:rPr>
-                <w:noProof/>
-                <w:webHidden/>
-              </w:rPr>
-              <w:t>13</w:t>
-            </w:r>
-            <w:r>
-              <w:rPr>
-                <w:noProof/>
-                <w:webHidden/>
-              </w:rPr>
-              <w:fldChar w:fldCharType="end"/>
-            </w:r>
-          </w:hyperlink>
-        </w:p>
-        <w:p>
-          <w:pPr>
-            <w:pStyle w:val="TOC3"/>
-            <w:tabs>
-              <w:tab w:val="right" w:leader="dot" w:pos="9010"/>
-            </w:tabs>
-            <w:rPr>
-              <w:rFonts w:eastAsiaTheme="minorEastAsia" w:cstheme="minorBidi"/>
-              <w:noProof/>
-              <w:sz w:val="24"/>
-              <w:szCs w:val="24"/>
-            </w:rPr>
-          </w:pPr>
-          <w:hyperlink w:anchor="_Toc5030027" w:history="1">
-            <w:r>
-              <w:rPr>
-                <w:rStyle w:val="Hyperlink"/>
-                <w:noProof/>
-              </w:rPr>
-              <w:t>Objectives</w:t>
-            </w:r>
-            <w:r>
-              <w:rPr>
-                <w:noProof/>
-                <w:webHidden/>
-              </w:rPr>
-              <w:tab/>
-            </w:r>
-            <w:r>
-              <w:rPr>
-                <w:noProof/>
-                <w:webHidden/>
-              </w:rPr>
-              <w:fldChar w:fldCharType="begin"/>
-            </w:r>
-            <w:r>
-              <w:rPr>
-                <w:noProof/>
-                <w:webHidden/>
-              </w:rPr>
-              <w:instrText xml:space="preserve"> PAGEREF _Toc5030027 \h </w:instrText>
-            </w:r>
-            <w:r>
-              <w:rPr>
-                <w:noProof/>
-                <w:webHidden/>
-              </w:rPr>
-            </w:r>
-            <w:r>
-              <w:rPr>
-                <w:noProof/>
-                <w:webHidden/>
-              </w:rPr>
-              <w:fldChar w:fldCharType="separate"/>
-            </w:r>
-            <w:r>
-              <w:rPr>
-                <w:noProof/>
-                <w:webHidden/>
-              </w:rPr>
-              <w:t>16</w:t>
-            </w:r>
-            <w:r>
-              <w:rPr>
-                <w:noProof/>
-                <w:webHidden/>
-              </w:rPr>
-              <w:fldChar w:fldCharType="end"/>
-            </w:r>
-          </w:hyperlink>
-        </w:p>
-        <w:p>
-          <w:pPr>
-            <w:pStyle w:val="TOC3"/>
-            <w:tabs>
-              <w:tab w:val="right" w:leader="dot" w:pos="9010"/>
-            </w:tabs>
-            <w:rPr>
-              <w:rFonts w:eastAsiaTheme="minorEastAsia" w:cstheme="minorBidi"/>
-              <w:noProof/>
-              <w:sz w:val="24"/>
-              <w:szCs w:val="24"/>
-            </w:rPr>
-          </w:pPr>
-          <w:hyperlink w:anchor="_Toc5030028" w:history="1">
-            <w:r>
-              <w:rPr>
-                <w:rStyle w:val="Hyperlink"/>
-                <w:noProof/>
-              </w:rPr>
-              <w:t>Converting gridded meteorological to county-level data</w:t>
-            </w:r>
-            <w:r>
-              <w:rPr>
-                <w:noProof/>
-                <w:webHidden/>
-              </w:rPr>
-              <w:tab/>
-            </w:r>
-            <w:r>
-              <w:rPr>
-                <w:noProof/>
-                <w:webHidden/>
-              </w:rPr>
-              <w:fldChar w:fldCharType="begin"/>
-            </w:r>
-            <w:r>
-              <w:rPr>
-                <w:noProof/>
-                <w:webHidden/>
-              </w:rPr>
-              <w:instrText xml:space="preserve"> PAGEREF _Toc5030028 \h </w:instrText>
-            </w:r>
-            <w:r>
-              <w:rPr>
-                <w:noProof/>
-                <w:webHidden/>
-              </w:rPr>
-            </w:r>
-            <w:r>
-              <w:rPr>
-                <w:noProof/>
-                <w:webHidden/>
-              </w:rPr>
-              <w:fldChar w:fldCharType="separate"/>
-            </w:r>
-            <w:r>
-              <w:rPr>
-                <w:noProof/>
-                <w:webHidden/>
-              </w:rPr>
-              <w:t>16</w:t>
-            </w:r>
-            <w:r>
-              <w:rPr>
-                <w:noProof/>
-                <w:webHidden/>
-              </w:rPr>
-              <w:fldChar w:fldCharType="end"/>
-            </w:r>
-          </w:hyperlink>
-        </w:p>
-        <w:p>
-          <w:pPr>
-            <w:pStyle w:val="TOC3"/>
-            <w:tabs>
-              <w:tab w:val="right" w:leader="dot" w:pos="9010"/>
-            </w:tabs>
-            <w:rPr>
-              <w:rFonts w:eastAsiaTheme="minorEastAsia" w:cstheme="minorBidi"/>
-              <w:noProof/>
-              <w:sz w:val="24"/>
-              <w:szCs w:val="24"/>
-            </w:rPr>
-          </w:pPr>
-          <w:hyperlink w:anchor="_Toc5030029" w:history="1">
-            <w:r>
-              <w:rPr>
-                <w:rStyle w:val="Hyperlink"/>
-                <w:noProof/>
-              </w:rPr>
-              <w:t>Overview of output</w:t>
-            </w:r>
-            <w:r>
-              <w:rPr>
-                <w:noProof/>
-                <w:webHidden/>
-              </w:rPr>
-              <w:tab/>
-            </w:r>
-            <w:r>
-              <w:rPr>
-                <w:noProof/>
-                <w:webHidden/>
-              </w:rPr>
-              <w:fldChar w:fldCharType="begin"/>
-            </w:r>
-            <w:r>
-              <w:rPr>
-                <w:noProof/>
-                <w:webHidden/>
-              </w:rPr>
-              <w:instrText xml:space="preserve"> PAGEREF _Toc5030029 \h </w:instrText>
-            </w:r>
-            <w:r>
-              <w:rPr>
-                <w:noProof/>
-                <w:webHidden/>
-              </w:rPr>
-            </w:r>
-            <w:r>
-              <w:rPr>
-                <w:noProof/>
-                <w:webHidden/>
-              </w:rPr>
-              <w:fldChar w:fldCharType="separate"/>
-            </w:r>
-            <w:r>
-              <w:rPr>
-                <w:noProof/>
-                <w:webHidden/>
-              </w:rPr>
-              <w:t>17</w:t>
-            </w:r>
-            <w:r>
-              <w:rPr>
-                <w:noProof/>
-                <w:webHidden/>
-              </w:rPr>
-              <w:fldChar w:fldCharType="end"/>
-            </w:r>
-          </w:hyperlink>
-        </w:p>
-        <w:p>
-          <w:pPr>
-            <w:pStyle w:val="TOC3"/>
-            <w:tabs>
-              <w:tab w:val="right" w:leader="dot" w:pos="9010"/>
-            </w:tabs>
-            <w:rPr>
-              <w:rFonts w:eastAsiaTheme="minorEastAsia" w:cstheme="minorBidi"/>
-              <w:noProof/>
-              <w:sz w:val="24"/>
-              <w:szCs w:val="24"/>
-            </w:rPr>
-          </w:pPr>
-          <w:hyperlink w:anchor="_Toc5030030" w:history="1">
-            <w:r>
-              <w:rPr>
-                <w:rStyle w:val="Hyperlink"/>
-                <w:noProof/>
-              </w:rPr>
-              <w:t>Applicability to other studies</w:t>
-            </w:r>
-            <w:r>
-              <w:rPr>
-                <w:noProof/>
-                <w:webHidden/>
-              </w:rPr>
-              <w:tab/>
-            </w:r>
-            <w:r>
-              <w:rPr>
-                <w:noProof/>
-                <w:webHidden/>
-              </w:rPr>
-              <w:fldChar w:fldCharType="begin"/>
-            </w:r>
-            <w:r>
-              <w:rPr>
-                <w:noProof/>
-                <w:webHidden/>
-              </w:rPr>
-              <w:instrText xml:space="preserve"> PAGEREF _Toc5030030 \h </w:instrText>
-            </w:r>
-            <w:r>
-              <w:rPr>
-                <w:noProof/>
-                <w:webHidden/>
-              </w:rPr>
-            </w:r>
-            <w:r>
-              <w:rPr>
-                <w:noProof/>
-                <w:webHidden/>
-              </w:rPr>
-              <w:fldChar w:fldCharType="separate"/>
-            </w:r>
-            <w:r>
-              <w:rPr>
-                <w:noProof/>
-                <w:webHidden/>
-              </w:rPr>
-              <w:t>17</w:t>
             </w:r>
             <w:r>
               <w:rPr>
@@ -1045,7 +598,435 @@
               <w:szCs w:val="24"/>
             </w:rPr>
           </w:pPr>
-          <w:hyperlink w:anchor="_Toc5030031" w:history="1">
+          <w:hyperlink w:anchor="_Toc5048376" w:history="1">
+            <w:r>
+              <w:rPr>
+                <w:rStyle w:val="Hyperlink"/>
+                <w:noProof/>
+              </w:rPr>
+              <w:t>B. Meteorological data</w:t>
+            </w:r>
+            <w:r>
+              <w:rPr>
+                <w:noProof/>
+                <w:webHidden/>
+              </w:rPr>
+              <w:tab/>
+            </w:r>
+            <w:r>
+              <w:rPr>
+                <w:noProof/>
+                <w:webHidden/>
+              </w:rPr>
+              <w:fldChar w:fldCharType="begin"/>
+            </w:r>
+            <w:r>
+              <w:rPr>
+                <w:noProof/>
+                <w:webHidden/>
+              </w:rPr>
+              <w:instrText xml:space="preserve"> PAGEREF _Toc5048376 \h </w:instrText>
+            </w:r>
+            <w:r>
+              <w:rPr>
+                <w:noProof/>
+                <w:webHidden/>
+              </w:rPr>
+            </w:r>
+            <w:r>
+              <w:rPr>
+                <w:noProof/>
+                <w:webHidden/>
+              </w:rPr>
+              <w:fldChar w:fldCharType="separate"/>
+            </w:r>
+            <w:r>
+              <w:rPr>
+                <w:noProof/>
+                <w:webHidden/>
+              </w:rPr>
+              <w:t>16</w:t>
+            </w:r>
+            <w:r>
+              <w:rPr>
+                <w:noProof/>
+                <w:webHidden/>
+              </w:rPr>
+              <w:fldChar w:fldCharType="end"/>
+            </w:r>
+          </w:hyperlink>
+        </w:p>
+        <w:p>
+          <w:pPr>
+            <w:pStyle w:val="TOC3"/>
+            <w:tabs>
+              <w:tab w:val="right" w:leader="dot" w:pos="9010"/>
+            </w:tabs>
+            <w:rPr>
+              <w:rFonts w:eastAsiaTheme="minorEastAsia" w:cstheme="minorBidi"/>
+              <w:noProof/>
+              <w:sz w:val="24"/>
+              <w:szCs w:val="24"/>
+            </w:rPr>
+          </w:pPr>
+          <w:hyperlink w:anchor="_Toc5048377" w:history="1">
+            <w:r>
+              <w:rPr>
+                <w:rStyle w:val="Hyperlink"/>
+                <w:noProof/>
+              </w:rPr>
+              <w:t>Sources of cause of meteorological data</w:t>
+            </w:r>
+            <w:r>
+              <w:rPr>
+                <w:noProof/>
+                <w:webHidden/>
+              </w:rPr>
+              <w:tab/>
+            </w:r>
+            <w:r>
+              <w:rPr>
+                <w:noProof/>
+                <w:webHidden/>
+              </w:rPr>
+              <w:fldChar w:fldCharType="begin"/>
+            </w:r>
+            <w:r>
+              <w:rPr>
+                <w:noProof/>
+                <w:webHidden/>
+              </w:rPr>
+              <w:instrText xml:space="preserve"> PAGEREF _Toc5048377 \h </w:instrText>
+            </w:r>
+            <w:r>
+              <w:rPr>
+                <w:noProof/>
+                <w:webHidden/>
+              </w:rPr>
+            </w:r>
+            <w:r>
+              <w:rPr>
+                <w:noProof/>
+                <w:webHidden/>
+              </w:rPr>
+              <w:fldChar w:fldCharType="separate"/>
+            </w:r>
+            <w:r>
+              <w:rPr>
+                <w:noProof/>
+                <w:webHidden/>
+              </w:rPr>
+              <w:t>16</w:t>
+            </w:r>
+            <w:r>
+              <w:rPr>
+                <w:noProof/>
+                <w:webHidden/>
+              </w:rPr>
+              <w:fldChar w:fldCharType="end"/>
+            </w:r>
+          </w:hyperlink>
+        </w:p>
+        <w:p>
+          <w:pPr>
+            <w:pStyle w:val="TOC3"/>
+            <w:tabs>
+              <w:tab w:val="right" w:leader="dot" w:pos="9010"/>
+            </w:tabs>
+            <w:rPr>
+              <w:rFonts w:eastAsiaTheme="minorEastAsia" w:cstheme="minorBidi"/>
+              <w:noProof/>
+              <w:sz w:val="24"/>
+              <w:szCs w:val="24"/>
+            </w:rPr>
+          </w:pPr>
+          <w:hyperlink w:anchor="_Toc5048378" w:history="1">
+            <w:r>
+              <w:rPr>
+                <w:rStyle w:val="Hyperlink"/>
+                <w:noProof/>
+              </w:rPr>
+              <w:t>Objectives</w:t>
+            </w:r>
+            <w:r>
+              <w:rPr>
+                <w:noProof/>
+                <w:webHidden/>
+              </w:rPr>
+              <w:tab/>
+            </w:r>
+            <w:r>
+              <w:rPr>
+                <w:noProof/>
+                <w:webHidden/>
+              </w:rPr>
+              <w:fldChar w:fldCharType="begin"/>
+            </w:r>
+            <w:r>
+              <w:rPr>
+                <w:noProof/>
+                <w:webHidden/>
+              </w:rPr>
+              <w:instrText xml:space="preserve"> PAGEREF _Toc5048378 \h </w:instrText>
+            </w:r>
+            <w:r>
+              <w:rPr>
+                <w:noProof/>
+                <w:webHidden/>
+              </w:rPr>
+            </w:r>
+            <w:r>
+              <w:rPr>
+                <w:noProof/>
+                <w:webHidden/>
+              </w:rPr>
+              <w:fldChar w:fldCharType="separate"/>
+            </w:r>
+            <w:r>
+              <w:rPr>
+                <w:noProof/>
+                <w:webHidden/>
+              </w:rPr>
+              <w:t>19</w:t>
+            </w:r>
+            <w:r>
+              <w:rPr>
+                <w:noProof/>
+                <w:webHidden/>
+              </w:rPr>
+              <w:fldChar w:fldCharType="end"/>
+            </w:r>
+          </w:hyperlink>
+        </w:p>
+        <w:p>
+          <w:pPr>
+            <w:pStyle w:val="TOC3"/>
+            <w:tabs>
+              <w:tab w:val="right" w:leader="dot" w:pos="9010"/>
+            </w:tabs>
+            <w:rPr>
+              <w:rFonts w:eastAsiaTheme="minorEastAsia" w:cstheme="minorBidi"/>
+              <w:noProof/>
+              <w:sz w:val="24"/>
+              <w:szCs w:val="24"/>
+            </w:rPr>
+          </w:pPr>
+          <w:hyperlink w:anchor="_Toc5048379" w:history="1">
+            <w:r>
+              <w:rPr>
+                <w:rStyle w:val="Hyperlink"/>
+                <w:noProof/>
+              </w:rPr>
+              <w:t>Converting gridded meteorological to county-level data</w:t>
+            </w:r>
+            <w:r>
+              <w:rPr>
+                <w:noProof/>
+                <w:webHidden/>
+              </w:rPr>
+              <w:tab/>
+            </w:r>
+            <w:r>
+              <w:rPr>
+                <w:noProof/>
+                <w:webHidden/>
+              </w:rPr>
+              <w:fldChar w:fldCharType="begin"/>
+            </w:r>
+            <w:r>
+              <w:rPr>
+                <w:noProof/>
+                <w:webHidden/>
+              </w:rPr>
+              <w:instrText xml:space="preserve"> PAGEREF _Toc5048379 \h </w:instrText>
+            </w:r>
+            <w:r>
+              <w:rPr>
+                <w:noProof/>
+                <w:webHidden/>
+              </w:rPr>
+            </w:r>
+            <w:r>
+              <w:rPr>
+                <w:noProof/>
+                <w:webHidden/>
+              </w:rPr>
+              <w:fldChar w:fldCharType="separate"/>
+            </w:r>
+            <w:r>
+              <w:rPr>
+                <w:noProof/>
+                <w:webHidden/>
+              </w:rPr>
+              <w:t>19</w:t>
+            </w:r>
+            <w:r>
+              <w:rPr>
+                <w:noProof/>
+                <w:webHidden/>
+              </w:rPr>
+              <w:fldChar w:fldCharType="end"/>
+            </w:r>
+          </w:hyperlink>
+        </w:p>
+        <w:p>
+          <w:pPr>
+            <w:pStyle w:val="TOC3"/>
+            <w:tabs>
+              <w:tab w:val="right" w:leader="dot" w:pos="9010"/>
+            </w:tabs>
+            <w:rPr>
+              <w:rFonts w:eastAsiaTheme="minorEastAsia" w:cstheme="minorBidi"/>
+              <w:noProof/>
+              <w:sz w:val="24"/>
+              <w:szCs w:val="24"/>
+            </w:rPr>
+          </w:pPr>
+          <w:hyperlink w:anchor="_Toc5048380" w:history="1">
+            <w:r>
+              <w:rPr>
+                <w:rStyle w:val="Hyperlink"/>
+                <w:noProof/>
+              </w:rPr>
+              <w:t>Overview of output</w:t>
+            </w:r>
+            <w:r>
+              <w:rPr>
+                <w:noProof/>
+                <w:webHidden/>
+              </w:rPr>
+              <w:tab/>
+            </w:r>
+            <w:r>
+              <w:rPr>
+                <w:noProof/>
+                <w:webHidden/>
+              </w:rPr>
+              <w:fldChar w:fldCharType="begin"/>
+            </w:r>
+            <w:r>
+              <w:rPr>
+                <w:noProof/>
+                <w:webHidden/>
+              </w:rPr>
+              <w:instrText xml:space="preserve"> PAGEREF _Toc5048380 \h </w:instrText>
+            </w:r>
+            <w:r>
+              <w:rPr>
+                <w:noProof/>
+                <w:webHidden/>
+              </w:rPr>
+            </w:r>
+            <w:r>
+              <w:rPr>
+                <w:noProof/>
+                <w:webHidden/>
+              </w:rPr>
+              <w:fldChar w:fldCharType="separate"/>
+            </w:r>
+            <w:r>
+              <w:rPr>
+                <w:noProof/>
+                <w:webHidden/>
+              </w:rPr>
+              <w:t>20</w:t>
+            </w:r>
+            <w:r>
+              <w:rPr>
+                <w:noProof/>
+                <w:webHidden/>
+              </w:rPr>
+              <w:fldChar w:fldCharType="end"/>
+            </w:r>
+          </w:hyperlink>
+        </w:p>
+        <w:p>
+          <w:pPr>
+            <w:pStyle w:val="TOC3"/>
+            <w:tabs>
+              <w:tab w:val="right" w:leader="dot" w:pos="9010"/>
+            </w:tabs>
+            <w:rPr>
+              <w:rFonts w:eastAsiaTheme="minorEastAsia" w:cstheme="minorBidi"/>
+              <w:noProof/>
+              <w:sz w:val="24"/>
+              <w:szCs w:val="24"/>
+            </w:rPr>
+          </w:pPr>
+          <w:hyperlink w:anchor="_Toc5048381" w:history="1">
+            <w:r>
+              <w:rPr>
+                <w:rStyle w:val="Hyperlink"/>
+                <w:noProof/>
+              </w:rPr>
+              <w:t>Applicability to other studies</w:t>
+            </w:r>
+            <w:r>
+              <w:rPr>
+                <w:noProof/>
+                <w:webHidden/>
+              </w:rPr>
+              <w:tab/>
+            </w:r>
+            <w:r>
+              <w:rPr>
+                <w:noProof/>
+                <w:webHidden/>
+              </w:rPr>
+              <w:fldChar w:fldCharType="begin"/>
+            </w:r>
+            <w:r>
+              <w:rPr>
+                <w:noProof/>
+                <w:webHidden/>
+              </w:rPr>
+              <w:instrText xml:space="preserve"> PAGEREF _Toc5048381 \h </w:instrText>
+            </w:r>
+            <w:r>
+              <w:rPr>
+                <w:noProof/>
+                <w:webHidden/>
+              </w:rPr>
+            </w:r>
+            <w:r>
+              <w:rPr>
+                <w:noProof/>
+                <w:webHidden/>
+              </w:rPr>
+              <w:fldChar w:fldCharType="separate"/>
+            </w:r>
+            <w:r>
+              <w:rPr>
+                <w:noProof/>
+                <w:webHidden/>
+              </w:rPr>
+              <w:t>20</w:t>
+            </w:r>
+            <w:r>
+              <w:rPr>
+                <w:noProof/>
+                <w:webHidden/>
+              </w:rPr>
+              <w:fldChar w:fldCharType="end"/>
+            </w:r>
+          </w:hyperlink>
+        </w:p>
+        <w:p>
+          <w:pPr>
+            <w:pStyle w:val="TOC2"/>
+            <w:tabs>
+              <w:tab w:val="right" w:leader="dot" w:pos="9010"/>
+            </w:tabs>
+            <w:rPr>
+              <w:rFonts w:eastAsiaTheme="minorEastAsia" w:cstheme="minorBidi"/>
+              <w:b w:val="0"/>
+              <w:bCs w:val="0"/>
+              <w:noProof/>
+              <w:sz w:val="24"/>
+              <w:szCs w:val="24"/>
+            </w:rPr>
+          </w:pPr>
+          <w:hyperlink w:anchor="_Toc5048382" w:history="1">
             <w:r>
               <w:rPr>
                 <w:rStyle w:val="Hyperlink"/>
@@ -1072,7 +1053,7 @@
                 <w:noProof/>
                 <w:webHidden/>
               </w:rPr>
-              <w:instrText xml:space="preserve"> PAGEREF _Toc5030031 \h </w:instrText>
+              <w:instrText xml:space="preserve"> PAGEREF _Toc5048382 \h </w:instrText>
             </w:r>
             <w:r>
               <w:rPr>
@@ -1092,7 +1073,7 @@
                 <w:noProof/>
                 <w:webHidden/>
               </w:rPr>
-              <w:t>18</w:t>
+              <w:t>21</w:t>
             </w:r>
             <w:r>
               <w:rPr>
@@ -1128,7 +1109,7 @@
           <w:tab w:val="right" w:leader="dot" w:pos="9010"/>
         </w:tabs>
         <w:rPr>
-          <w:rFonts w:eastAsiaTheme="minorEastAsia" w:cstheme="minorBidi"/>
+          <w:rFonts w:asciiTheme="minorHAnsi" w:eastAsiaTheme="minorEastAsia" w:hAnsiTheme="minorHAnsi" w:cstheme="minorBidi"/>
           <w:noProof/>
           <w:sz w:val="24"/>
           <w:szCs w:val="24"/>
@@ -1143,7 +1124,7 @@
       <w:r>
         <w:fldChar w:fldCharType="separate"/>
       </w:r>
-      <w:hyperlink r:id="rId8" w:anchor="_Toc5026501" w:history="1">
+      <w:hyperlink r:id="rId8" w:anchor="_Toc5048383" w:history="1">
         <w:r>
           <w:rPr>
             <w:rStyle w:val="Hyperlink"/>
@@ -1157,7 +1138,7 @@
             <w:rStyle w:val="Hyperlink"/>
             <w:noProof/>
           </w:rPr>
-          <w:t>: Tree structure of selected causes of death</w:t>
+          <w:t>. Tree structure of selected causes of death</w:t>
         </w:r>
         <w:r>
           <w:rPr>
@@ -1178,7 +1159,260 @@
             <w:noProof/>
             <w:webHidden/>
           </w:rPr>
-          <w:instrText xml:space="preserve"> PAGEREF _Toc5026501 \h </w:instrText>
+          <w:instrText xml:space="preserve"> PAGEREF _Toc5048383 \h </w:instrText>
+        </w:r>
+        <w:r>
+          <w:rPr>
+            <w:noProof/>
+            <w:webHidden/>
+          </w:rPr>
+        </w:r>
+        <w:r>
+          <w:rPr>
+            <w:noProof/>
+            <w:webHidden/>
+          </w:rPr>
+          <w:fldChar w:fldCharType="separate"/>
+        </w:r>
+        <w:r>
+          <w:rPr>
+            <w:noProof/>
+            <w:webHidden/>
+          </w:rPr>
+          <w:t>10</w:t>
+        </w:r>
+        <w:r>
+          <w:rPr>
+            <w:noProof/>
+            <w:webHidden/>
+          </w:rPr>
+          <w:fldChar w:fldCharType="end"/>
+        </w:r>
+      </w:hyperlink>
+    </w:p>
+    <w:p>
+      <w:pPr>
+        <w:pStyle w:val="TableofFigures"/>
+        <w:tabs>
+          <w:tab w:val="right" w:leader="dot" w:pos="9010"/>
+        </w:tabs>
+        <w:rPr>
+          <w:rFonts w:asciiTheme="minorHAnsi" w:eastAsiaTheme="minorEastAsia" w:hAnsiTheme="minorHAnsi" w:cstheme="minorBidi"/>
+          <w:noProof/>
+          <w:sz w:val="24"/>
+          <w:szCs w:val="24"/>
+        </w:rPr>
+      </w:pPr>
+      <w:hyperlink w:anchor="_Toc5048384" w:history="1">
+        <w:r>
+          <w:rPr>
+            <w:rStyle w:val="Hyperlink"/>
+            <w:b/>
+            <w:noProof/>
+          </w:rPr>
+          <w:t>Figure 2</w:t>
+        </w:r>
+        <w:r>
+          <w:rPr>
+            <w:rStyle w:val="Hyperlink"/>
+            <w:noProof/>
+          </w:rPr>
+          <w:t>. Number of deaths by cause, sex and age group in the contiguous USA for 1980-2016.</w:t>
+        </w:r>
+        <w:r>
+          <w:rPr>
+            <w:noProof/>
+            <w:webHidden/>
+          </w:rPr>
+          <w:tab/>
+        </w:r>
+        <w:r>
+          <w:rPr>
+            <w:noProof/>
+            <w:webHidden/>
+          </w:rPr>
+          <w:fldChar w:fldCharType="begin"/>
+        </w:r>
+        <w:r>
+          <w:rPr>
+            <w:noProof/>
+            <w:webHidden/>
+          </w:rPr>
+          <w:instrText xml:space="preserve"> PAGEREF _Toc5048384 \h </w:instrText>
+        </w:r>
+        <w:r>
+          <w:rPr>
+            <w:noProof/>
+            <w:webHidden/>
+          </w:rPr>
+        </w:r>
+        <w:r>
+          <w:rPr>
+            <w:noProof/>
+            <w:webHidden/>
+          </w:rPr>
+          <w:fldChar w:fldCharType="separate"/>
+        </w:r>
+        <w:r>
+          <w:rPr>
+            <w:noProof/>
+            <w:webHidden/>
+          </w:rPr>
+          <w:t>12</w:t>
+        </w:r>
+        <w:r>
+          <w:rPr>
+            <w:noProof/>
+            <w:webHidden/>
+          </w:rPr>
+          <w:fldChar w:fldCharType="end"/>
+        </w:r>
+      </w:hyperlink>
+    </w:p>
+    <w:p>
+      <w:pPr>
+        <w:pStyle w:val="TableofFigures"/>
+        <w:tabs>
+          <w:tab w:val="right" w:leader="dot" w:pos="9010"/>
+        </w:tabs>
+        <w:rPr>
+          <w:rFonts w:asciiTheme="minorHAnsi" w:eastAsiaTheme="minorEastAsia" w:hAnsiTheme="minorHAnsi" w:cstheme="minorBidi"/>
+          <w:noProof/>
+          <w:sz w:val="24"/>
+          <w:szCs w:val="24"/>
+        </w:rPr>
+      </w:pPr>
+      <w:hyperlink w:anchor="_Toc5048385" w:history="1">
+        <w:r>
+          <w:rPr>
+            <w:rStyle w:val="Hyperlink"/>
+            <w:b/>
+            <w:noProof/>
+          </w:rPr>
+          <w:t>Figure 3</w:t>
+        </w:r>
+        <w:r>
+          <w:rPr>
+            <w:rStyle w:val="Hyperlink"/>
+            <w:noProof/>
+          </w:rPr>
+          <w:t>. National age-standardised death rates from 1980 to 2016, by cause and month.</w:t>
+        </w:r>
+        <w:r>
+          <w:rPr>
+            <w:noProof/>
+            <w:webHidden/>
+          </w:rPr>
+          <w:tab/>
+        </w:r>
+        <w:r>
+          <w:rPr>
+            <w:noProof/>
+            <w:webHidden/>
+          </w:rPr>
+          <w:fldChar w:fldCharType="begin"/>
+        </w:r>
+        <w:r>
+          <w:rPr>
+            <w:noProof/>
+            <w:webHidden/>
+          </w:rPr>
+          <w:instrText xml:space="preserve"> PAGEREF _Toc5048385 \h </w:instrText>
+        </w:r>
+        <w:r>
+          <w:rPr>
+            <w:noProof/>
+            <w:webHidden/>
+          </w:rPr>
+        </w:r>
+        <w:r>
+          <w:rPr>
+            <w:noProof/>
+            <w:webHidden/>
+          </w:rPr>
+          <w:fldChar w:fldCharType="separate"/>
+        </w:r>
+        <w:r>
+          <w:rPr>
+            <w:noProof/>
+            <w:webHidden/>
+          </w:rPr>
+          <w:t>13</w:t>
+        </w:r>
+        <w:r>
+          <w:rPr>
+            <w:noProof/>
+            <w:webHidden/>
+          </w:rPr>
+          <w:fldChar w:fldCharType="end"/>
+        </w:r>
+      </w:hyperlink>
+    </w:p>
+    <w:p>
+      <w:r>
+        <w:fldChar w:fldCharType="end"/>
+      </w:r>
+    </w:p>
+    <w:bookmarkStart w:id="0" w:name="_GoBack"/>
+    <w:bookmarkEnd w:id="0"/>
+    <w:p>
+      <w:pPr>
+        <w:pStyle w:val="TableofFigures"/>
+        <w:tabs>
+          <w:tab w:val="right" w:leader="dot" w:pos="9010"/>
+        </w:tabs>
+        <w:rPr>
+          <w:rFonts w:asciiTheme="minorHAnsi" w:eastAsiaTheme="minorEastAsia" w:hAnsiTheme="minorHAnsi" w:cstheme="minorBidi"/>
+          <w:noProof/>
+          <w:sz w:val="24"/>
+          <w:szCs w:val="24"/>
+        </w:rPr>
+      </w:pPr>
+      <w:r>
+        <w:fldChar w:fldCharType="begin"/>
+      </w:r>
+      <w:r>
+        <w:instrText xml:space="preserve"> TOC \h \z \c "Table" </w:instrText>
+      </w:r>
+      <w:r>
+        <w:fldChar w:fldCharType="separate"/>
+      </w:r>
+      <w:hyperlink w:anchor="_Toc5048386" w:history="1">
+        <w:r>
+          <w:rPr>
+            <w:rStyle w:val="Hyperlink"/>
+            <w:b/>
+            <w:noProof/>
+          </w:rPr>
+          <w:t>Table 1</w:t>
+        </w:r>
+        <w:r>
+          <w:rPr>
+            <w:rStyle w:val="Hyperlink"/>
+            <w:noProof/>
+          </w:rPr>
+          <w:t>. Selected causes of death</w:t>
+        </w:r>
+        <w:r>
+          <w:rPr>
+            <w:noProof/>
+            <w:webHidden/>
+          </w:rPr>
+          <w:tab/>
+        </w:r>
+        <w:r>
+          <w:rPr>
+            <w:noProof/>
+            <w:webHidden/>
+          </w:rPr>
+          <w:fldChar w:fldCharType="begin"/>
+        </w:r>
+        <w:r>
+          <w:rPr>
+            <w:noProof/>
+            <w:webHidden/>
+          </w:rPr>
+          <w:instrText xml:space="preserve"> PAGEREF _Toc5048386 \h </w:instrText>
         </w:r>
         <w:r>
           <w:rPr>
@@ -1213,111 +1447,15 @@
       <w:r>
         <w:fldChar w:fldCharType="end"/>
       </w:r>
-    </w:p>
-    <w:p/>
-    <w:p>
-      <w:pPr>
-        <w:pStyle w:val="TableofFigures"/>
-        <w:tabs>
-          <w:tab w:val="right" w:leader="dot" w:pos="9010"/>
-        </w:tabs>
-        <w:rPr>
-          <w:rFonts w:eastAsiaTheme="minorEastAsia" w:cstheme="minorBidi"/>
-          <w:noProof/>
-          <w:sz w:val="24"/>
-          <w:szCs w:val="24"/>
-        </w:rPr>
-      </w:pPr>
-      <w:r>
-        <w:fldChar w:fldCharType="begin"/>
-      </w:r>
-      <w:r>
-        <w:instrText xml:space="preserve"> TOC \h \z \c "Table" </w:instrText>
-      </w:r>
-      <w:r>
-        <w:fldChar w:fldCharType="separate"/>
-      </w:r>
-      <w:hyperlink w:anchor="_Toc5026503" w:history="1">
-        <w:r>
-          <w:rPr>
-            <w:rStyle w:val="Hyperlink"/>
-            <w:rFonts w:cs="Arial Hebrew"/>
-            <w:b/>
-            <w:noProof/>
-          </w:rPr>
-          <w:t>Table 1</w:t>
-        </w:r>
-        <w:r>
-          <w:rPr>
-            <w:rStyle w:val="Hyperlink"/>
-            <w:rFonts w:cs="Arial Hebrew"/>
-            <w:noProof/>
-          </w:rPr>
-          <w:t>: Selected causes of death</w:t>
-        </w:r>
-        <w:r>
-          <w:rPr>
-            <w:noProof/>
-            <w:webHidden/>
-          </w:rPr>
-          <w:tab/>
-        </w:r>
-        <w:r>
-          <w:rPr>
-            <w:noProof/>
-            <w:webHidden/>
-          </w:rPr>
-          <w:fldChar w:fldCharType="begin"/>
-        </w:r>
-        <w:r>
-          <w:rPr>
-            <w:noProof/>
-            <w:webHidden/>
-          </w:rPr>
-          <w:instrText xml:space="preserve"> PAGEREF _Toc5026503 \h </w:instrText>
-        </w:r>
-        <w:r>
-          <w:rPr>
-            <w:noProof/>
-            <w:webHidden/>
-          </w:rPr>
-        </w:r>
-        <w:r>
-          <w:rPr>
-            <w:noProof/>
-            <w:webHidden/>
-          </w:rPr>
-          <w:fldChar w:fldCharType="separate"/>
-        </w:r>
-        <w:r>
-          <w:rPr>
-            <w:noProof/>
-            <w:webHidden/>
-          </w:rPr>
-          <w:t>8</w:t>
-        </w:r>
-        <w:r>
-          <w:rPr>
-            <w:noProof/>
-            <w:webHidden/>
-          </w:rPr>
-          <w:fldChar w:fldCharType="end"/>
-        </w:r>
-      </w:hyperlink>
+      <w:r>
+        <w:br w:type="page"/>
+      </w:r>
     </w:p>
     <w:p>
-      <w:r>
-        <w:fldChar w:fldCharType="end"/>
-      </w:r>
-      <w:r>
-        <w:br w:type="page"/>
-      </w:r>
-    </w:p>
-    <w:p>
       <w:pPr>
         <w:pStyle w:val="Heading1"/>
       </w:pPr>
-      <w:bookmarkStart w:id="0" w:name="_Toc5030018"/>
+      <w:bookmarkStart w:id="1" w:name="_Toc5048369"/>
       <w:r>
         <w:lastRenderedPageBreak/>
         <w:t xml:space="preserve">Compiling and processing two </w:t>
@@ -1328,7 +1466,7 @@
       <w:r>
         <w:t xml:space="preserve"> datasets</w:t>
       </w:r>
-      <w:bookmarkEnd w:id="0"/>
+      <w:bookmarkEnd w:id="1"/>
     </w:p>
     <w:p/>
     <w:p>
@@ -1746,7 +1884,7 @@
           <w:numId w:val="21"/>
         </w:numPr>
       </w:pPr>
-      <w:bookmarkStart w:id="1" w:name="_Toc5030019"/>
+      <w:bookmarkStart w:id="2" w:name="_Toc5048370"/>
       <w:r>
         <w:t>Cause</w:t>
       </w:r>
@@ -1756,7 +1894,7 @@
       <w:r>
         <w:t>death rates</w:t>
       </w:r>
-      <w:bookmarkEnd w:id="1"/>
+      <w:bookmarkEnd w:id="2"/>
     </w:p>
     <w:p/>
     <w:p>
@@ -1949,7 +2087,7 @@
       <w:pPr>
         <w:pStyle w:val="Heading3"/>
       </w:pPr>
-      <w:bookmarkStart w:id="2" w:name="_Toc5030020"/>
+      <w:bookmarkStart w:id="3" w:name="_Toc5048371"/>
       <w:r>
         <w:t>S</w:t>
       </w:r>
@@ -1965,7 +2103,7 @@
       <w:r>
         <w:t>data</w:t>
       </w:r>
-      <w:bookmarkEnd w:id="2"/>
+      <w:bookmarkEnd w:id="3"/>
     </w:p>
     <w:p>
       <w:pPr>
@@ -2669,7 +2807,7 @@
       <w:pPr>
         <w:pStyle w:val="Heading3"/>
       </w:pPr>
-      <w:bookmarkStart w:id="3" w:name="_Toc5030021"/>
+      <w:bookmarkStart w:id="4" w:name="_Toc5048372"/>
       <w:r>
         <w:t>I</w:t>
       </w:r>
@@ -2685,7 +2823,7 @@
       <w:r>
         <w:t>records</w:t>
       </w:r>
-      <w:bookmarkEnd w:id="3"/>
+      <w:bookmarkEnd w:id="4"/>
     </w:p>
     <w:p>
       <w:pPr>
@@ -2716,7 +2854,21 @@
           <w:sz w:val="24"/>
           <w:szCs w:val="24"/>
         </w:rPr>
-        <w:t xml:space="preserve">level, we </w:t>
+        <w:t xml:space="preserve">level, </w:t>
+      </w:r>
+      <w:r>
+        <w:rPr>
+          <w:sz w:val="24"/>
+          <w:szCs w:val="24"/>
+        </w:rPr>
+        <w:t>I</w:t>
+      </w:r>
+      <w:r>
+        <w:rPr>
+          <w:sz w:val="24"/>
+          <w:szCs w:val="24"/>
+        </w:rPr>
+        <w:t xml:space="preserve"> </w:t>
       </w:r>
       <w:r>
         <w:rPr>
@@ -3212,7 +3364,21 @@
           <w:sz w:val="24"/>
           <w:szCs w:val="24"/>
         </w:rPr>
-        <w:t xml:space="preserve"> death rates by age, we require the VR system’s record of age at death to be reliable. However, even this aspect of the death certificate can sometimes be susceptible to error with relatively poorer age reporting for non-white Americans in comparison to white counterparts.</w:t>
+        <w:t xml:space="preserve"> death rates by age, </w:t>
+      </w:r>
+      <w:r>
+        <w:rPr>
+          <w:sz w:val="24"/>
+          <w:szCs w:val="24"/>
+        </w:rPr>
+        <w:t>I</w:t>
+      </w:r>
+      <w:r>
+        <w:rPr>
+          <w:sz w:val="24"/>
+          <w:szCs w:val="24"/>
+        </w:rPr>
+        <w:t xml:space="preserve"> require the VR system’s record of age at death to be reliable. However, even this aspect of the death certificate can sometimes be susceptible to error with relatively poorer age reporting for non-white Americans in comparison to white counterparts.</w:t>
       </w:r>
       <w:r>
         <w:rPr>
@@ -4330,14 +4496,28 @@
           <w:sz w:val="24"/>
           <w:szCs w:val="24"/>
         </w:rPr>
-        <w:t xml:space="preserve">Therefore, we require a method to generate monthly population estimates from the yearly ones. </w:t>
+        <w:t xml:space="preserve">Therefore, </w:t>
+      </w:r>
+      <w:r>
+        <w:rPr>
+          <w:sz w:val="24"/>
+          <w:szCs w:val="24"/>
+        </w:rPr>
+        <w:t>I</w:t>
+      </w:r>
+      <w:r>
+        <w:rPr>
+          <w:sz w:val="24"/>
+          <w:szCs w:val="24"/>
+        </w:rPr>
+        <w:t xml:space="preserve"> require a method to generate monthly population estimates from the yearly ones. </w:t>
       </w:r>
     </w:p>
     <w:p>
       <w:pPr>
         <w:pStyle w:val="Heading3"/>
       </w:pPr>
-      <w:bookmarkStart w:id="4" w:name="_Toc5030022"/>
+      <w:bookmarkStart w:id="5" w:name="_Toc5048373"/>
       <w:r>
         <w:t>Assigning</w:t>
       </w:r>
@@ -4347,7 +4527,7 @@
       <w:r>
         <w:t xml:space="preserve"> causes of death</w:t>
       </w:r>
-      <w:bookmarkEnd w:id="4"/>
+      <w:bookmarkEnd w:id="5"/>
     </w:p>
     <w:p>
       <w:pPr>
@@ -5273,12 +5453,12 @@
       <w:pPr>
         <w:pStyle w:val="Heading3"/>
       </w:pPr>
-      <w:bookmarkStart w:id="5" w:name="_Toc5030023"/>
+      <w:bookmarkStart w:id="6" w:name="_Toc5048374"/>
       <w:r>
         <w:lastRenderedPageBreak/>
         <w:t>Objectives</w:t>
       </w:r>
-      <w:bookmarkEnd w:id="5"/>
+      <w:bookmarkEnd w:id="6"/>
     </w:p>
     <w:p>
       <w:pPr>
@@ -5442,7 +5622,7 @@
       <w:pPr>
         <w:pStyle w:val="Heading3"/>
       </w:pPr>
-      <w:bookmarkStart w:id="6" w:name="_Toc5030024"/>
+      <w:bookmarkStart w:id="7" w:name="_Toc5048375"/>
       <w:r>
         <w:t xml:space="preserve">Breakdown of </w:t>
       </w:r>
@@ -5452,7 +5632,7 @@
       <w:r>
         <w:t>causes of death</w:t>
       </w:r>
-      <w:bookmarkEnd w:id="6"/>
+      <w:bookmarkEnd w:id="7"/>
       <w:r>
         <w:t xml:space="preserve"> </w:t>
       </w:r>
@@ -5563,7 +5743,14 @@
           <w:sz w:val="24"/>
           <w:szCs w:val="24"/>
         </w:rPr>
-        <w:t>We used data on deaths by sex, age, underlying cause of death and state of residence in the contiguous USA from 1980 to 2016 through the National Center for Health Statistics (NCHS) (</w:t>
+        <w:t>I</w:t>
+      </w:r>
+      <w:r>
+        <w:rPr>
+          <w:sz w:val="24"/>
+          <w:szCs w:val="24"/>
+        </w:rPr>
+        <w:t xml:space="preserve"> used data on deaths by sex, age, underlying cause of death and state of residence in the contiguous USA from 1980 to 2016 through the National Center for Health Statistics (NCHS) (</w:t>
       </w:r>
       <w:hyperlink r:id="rId13" w:history="1">
         <w:r>
@@ -5840,7 +6027,61 @@
           <w:sz w:val="24"/>
           <w:szCs w:val="24"/>
         </w:rPr>
-        <w:t>(Table XX).</w:t>
+        <w:t>(</w:t>
+      </w:r>
+      <w:r>
+        <w:rPr>
+          <w:sz w:val="24"/>
+          <w:szCs w:val="24"/>
+        </w:rPr>
+        <w:fldChar w:fldCharType="begin"/>
+      </w:r>
+      <w:r>
+        <w:rPr>
+          <w:sz w:val="24"/>
+          <w:szCs w:val="24"/>
+        </w:rPr>
+        <w:instrText xml:space="preserve"> REF _Ref5046030 \h </w:instrText>
+      </w:r>
+      <w:r>
+        <w:rPr>
+          <w:sz w:val="24"/>
+          <w:szCs w:val="24"/>
+        </w:rPr>
+      </w:r>
+      <w:r>
+        <w:rPr>
+          <w:sz w:val="24"/>
+          <w:szCs w:val="24"/>
+        </w:rPr>
+        <w:fldChar w:fldCharType="separate"/>
+      </w:r>
+      <w:r>
+        <w:rPr>
+          <w:b/>
+        </w:rPr>
+        <w:t xml:space="preserve">Table </w:t>
+      </w:r>
+      <w:r>
+        <w:rPr>
+          <w:b/>
+          <w:noProof/>
+        </w:rPr>
+        <w:t>1</w:t>
+      </w:r>
+      <w:r>
+        <w:rPr>
+          <w:sz w:val="24"/>
+          <w:szCs w:val="24"/>
+        </w:rPr>
+        <w:fldChar w:fldCharType="end"/>
+      </w:r>
+      <w:r>
+        <w:rPr>
+          <w:sz w:val="24"/>
+          <w:szCs w:val="24"/>
+        </w:rPr>
+        <w:t>).</w:t>
       </w:r>
       <w:r>
         <w:rPr>
@@ -5851,32 +6092,53 @@
       </w:r>
     </w:p>
     <w:p>
-      <w:bookmarkStart w:id="7" w:name="_Toc5026503"/>
-      <w:r>
+      <w:bookmarkStart w:id="8" w:name="_Ref5046030"/>
+      <w:bookmarkStart w:id="9" w:name="_Toc5048386"/>
+      <w:r>
+        <w:rPr>
+          <w:b/>
+        </w:rPr>
         <w:t xml:space="preserve">Table </w:t>
       </w:r>
       <w:r>
+        <w:rPr>
+          <w:b/>
+        </w:rPr>
         <w:fldChar w:fldCharType="begin"/>
       </w:r>
       <w:r>
+        <w:rPr>
+          <w:b/>
+        </w:rPr>
         <w:instrText xml:space="preserve"> SEQ Table \* ARABIC </w:instrText>
       </w:r>
       <w:r>
+        <w:rPr>
+          <w:b/>
+        </w:rPr>
         <w:fldChar w:fldCharType="separate"/>
       </w:r>
       <w:r>
         <w:rPr>
+          <w:b/>
           <w:noProof/>
         </w:rPr>
         <w:t>1</w:t>
       </w:r>
       <w:r>
+        <w:rPr>
+          <w:b/>
+        </w:rPr>
         <w:fldChar w:fldCharType="end"/>
       </w:r>
-      <w:r>
-        <w:t>: Selected causes of death</w:t>
-      </w:r>
-      <w:bookmarkEnd w:id="7"/>
+      <w:bookmarkEnd w:id="8"/>
+      <w:r>
+        <w:t xml:space="preserve">. </w:t>
+      </w:r>
+      <w:r>
+        <w:t>Selected causes of death</w:t>
+      </w:r>
+      <w:bookmarkEnd w:id="9"/>
     </w:p>
     <w:tbl>
       <w:tblPr>
@@ -7405,30 +7667,41 @@
           <w:sz w:val="24"/>
           <w:szCs w:val="24"/>
         </w:rPr>
-        <w:t xml:space="preserve">cause of death hierarchy in </w:t>
-      </w:r>
-      <w:commentRangeStart w:id="8"/>
-      <w:r>
-        <w:rPr>
-          <w:sz w:val="24"/>
-          <w:szCs w:val="24"/>
-        </w:rPr>
-        <w:t>Figure XX</w:t>
-      </w:r>
-      <w:commentRangeEnd w:id="8"/>
-      <w:r>
-        <w:rPr>
-          <w:rStyle w:val="CommentReference"/>
-          <w:rFonts w:eastAsiaTheme="minorHAnsi" w:cstheme="minorBidi"/>
-        </w:rPr>
-        <w:commentReference w:id="8"/>
-      </w:r>
-      <w:r>
-        <w:rPr>
-          <w:sz w:val="24"/>
-          <w:szCs w:val="24"/>
-        </w:rPr>
-        <w:t>.</w:t>
+        <w:t xml:space="preserve">cause of death hierarchy </w:t>
+      </w:r>
+      <w:r>
+        <w:rPr>
+          <w:sz w:val="24"/>
+          <w:szCs w:val="24"/>
+        </w:rPr>
+        <w:t>in</w:t>
+      </w:r>
+      <w:r>
+        <w:t xml:space="preserve"> </w:t>
+      </w:r>
+      <w:r>
+        <w:fldChar w:fldCharType="begin"/>
+      </w:r>
+      <w:r>
+        <w:instrText xml:space="preserve"> REF _Ref5046056 \h </w:instrText>
+      </w:r>
+      <w:r>
+        <w:instrText xml:space="preserve"> \* MERGEFORMAT </w:instrText>
+      </w:r>
+      <w:r>
+        <w:fldChar w:fldCharType="separate"/>
+      </w:r>
+      <w:r>
+        <w:t>Figure 1. Tree structure of select</w:t>
+      </w:r>
+      <w:r>
+        <w:t>e</w:t>
+      </w:r>
+      <w:r>
+        <w:t>d causes of death</w:t>
+      </w:r>
+      <w:r>
+        <w:fldChar w:fldCharType="end"/>
       </w:r>
       <w:r>
         <w:rPr>
@@ -7525,12 +7798,14 @@
                         <w:txbxContent>
                           <w:p>
                             <w:pPr>
+                              <w:jc w:val="center"/>
                               <w:rPr>
                                 <w:rFonts w:ascii="Times New Roman" w:hAnsi="Times New Roman"/>
                                 <w:noProof/>
                               </w:rPr>
                             </w:pPr>
-                            <w:bookmarkStart w:id="9" w:name="_Toc5026501"/>
+                            <w:bookmarkStart w:id="10" w:name="_Ref5046056"/>
+                            <w:bookmarkStart w:id="11" w:name="_Toc5048383"/>
                             <w:r>
                               <w:rPr>
                                 <w:b/>
@@ -7569,12 +7844,13 @@
                               <w:fldChar w:fldCharType="end"/>
                             </w:r>
                             <w:r>
-                              <w:t xml:space="preserve">: </w:t>
+                              <w:t xml:space="preserve">. </w:t>
                             </w:r>
                             <w:r>
                               <w:t>Tree structure of selected causes of death</w:t>
                             </w:r>
-                            <w:bookmarkEnd w:id="9"/>
+                            <w:bookmarkEnd w:id="10"/>
+                            <w:bookmarkEnd w:id="11"/>
                           </w:p>
                         </w:txbxContent>
                       </wps:txbx>
@@ -7601,12 +7877,14 @@
                   <w:txbxContent>
                     <w:p>
                       <w:pPr>
+                        <w:jc w:val="center"/>
                         <w:rPr>
                           <w:rFonts w:ascii="Times New Roman" w:hAnsi="Times New Roman"/>
                           <w:noProof/>
                         </w:rPr>
                       </w:pPr>
-                      <w:bookmarkStart w:id="10" w:name="_Toc5026501"/>
+                      <w:bookmarkStart w:id="12" w:name="_Ref5046056"/>
+                      <w:bookmarkStart w:id="13" w:name="_Toc5048383"/>
                       <w:r>
                         <w:rPr>
                           <w:b/>
@@ -7645,12 +7923,13 @@
                         <w:fldChar w:fldCharType="end"/>
                       </w:r>
                       <w:r>
-                        <w:t xml:space="preserve">: </w:t>
+                        <w:t xml:space="preserve">. </w:t>
                       </w:r>
                       <w:r>
                         <w:t>Tree structure of selected causes of death</w:t>
                       </w:r>
-                      <w:bookmarkEnd w:id="10"/>
+                      <w:bookmarkEnd w:id="12"/>
+                      <w:bookmarkEnd w:id="13"/>
                     </w:p>
                   </w:txbxContent>
                 </v:textbox>
@@ -7664,7 +7943,7 @@
         <w:rPr>
           <w:noProof/>
         </w:rPr>
-        <w:pict w14:anchorId="6C5A2C89">
+        <w:pict w14:anchorId="049F7FA6">
           <v:shapetype id="_x0000_t75" coordsize="21600,21600" o:spt="75" o:preferrelative="t" path="m@4@5l@4@11@9@11@9@5xe" filled="f" stroked="f">
             <v:stroke joinstyle="miter"/>
             <v:formulas>
@@ -7685,7 +7964,7 @@
             <o:lock v:ext="edit" aspectratio="t"/>
           </v:shapetype>
           <v:shape id="_x0000_s1026" type="#_x0000_t75" alt="/Users/rmiparks/git/mortality/USA/state/write_ups/99_thesis/02_Data/figures and tables/cod_hierarchy 2019 04 01.png" style="position:absolute;left:0;text-align:left;margin-left:3.35pt;margin-top:4.7pt;width:449.6pt;height:403.55pt;z-index:251658240;mso-wrap-edited:f;mso-width-percent:0;mso-height-percent:0;mso-position-horizontal-relative:text;mso-position-vertical-relative:text;mso-width-percent:0;mso-height-percent:0">
-            <v:imagedata r:id="rId20" o:title="cod_hierarchy 2019 04 01"/>
+            <v:imagedata r:id="rId17" o:title="cod_hierarchy 2019 04 01"/>
             <w10:wrap type="square"/>
           </v:shape>
         </w:pict>
@@ -7706,7 +7985,14 @@
           <w:sz w:val="24"/>
           <w:szCs w:val="24"/>
         </w:rPr>
-        <w:t>We used two competing models to generate monthly population estimates</w:t>
+        <w:t>I</w:t>
+      </w:r>
+      <w:r>
+        <w:rPr>
+          <w:sz w:val="24"/>
+          <w:szCs w:val="24"/>
+        </w:rPr>
+        <w:t xml:space="preserve"> used two competing models to generate monthly population estimates</w:t>
       </w:r>
       <w:r>
         <w:rPr>
@@ -7763,7 +8049,21 @@
           <w:sz w:val="24"/>
           <w:szCs w:val="24"/>
         </w:rPr>
-        <w:t xml:space="preserve"> linear growth. The monthly population results were not sensitive to our choice. We thus calculated monthly population counts through linear interpolation, assigning each yearly count to July. </w:t>
+        <w:t xml:space="preserve"> linear growth. The monthly population results were not sensitive to our choice. </w:t>
+      </w:r>
+      <w:r>
+        <w:rPr>
+          <w:sz w:val="24"/>
+          <w:szCs w:val="24"/>
+        </w:rPr>
+        <w:t>I</w:t>
+      </w:r>
+      <w:r>
+        <w:rPr>
+          <w:sz w:val="24"/>
+          <w:szCs w:val="24"/>
+        </w:rPr>
+        <w:t xml:space="preserve"> thus calculated monthly population counts through linear interpolation, assigning each yearly count to July. </w:t>
       </w:r>
     </w:p>
     <w:p>
@@ -7781,7 +8081,14 @@
           <w:sz w:val="24"/>
           <w:szCs w:val="24"/>
         </w:rPr>
-        <w:t>We divided the d</w:t>
+        <w:t>I</w:t>
+      </w:r>
+      <w:r>
+        <w:rPr>
+          <w:sz w:val="24"/>
+          <w:szCs w:val="24"/>
+        </w:rPr>
+        <w:t xml:space="preserve"> divided the d</w:t>
       </w:r>
       <w:r>
         <w:rPr>
@@ -7816,7 +8123,21 @@
           <w:sz w:val="24"/>
           <w:szCs w:val="24"/>
         </w:rPr>
-        <w:t xml:space="preserve"> age groups: 0-4, 5-14, 25- 34, 35-44, 45-54, 55-64, 65-74, 75-84, 85+ years. We calculated monthly death rates for each age and sex group, both nationally and for sub-national climate regions. Death rate calculations accounted for varying length of months, by multiplying each month’s death count by a factor that would make it equivalent to a 31-day month. </w:t>
+        <w:t xml:space="preserve"> age groups: 0-4, 5-14, 25- 34, 35-44, 45-54, 55-64, 65-74, 75-84, 85+ years. </w:t>
+      </w:r>
+      <w:r>
+        <w:rPr>
+          <w:sz w:val="24"/>
+          <w:szCs w:val="24"/>
+        </w:rPr>
+        <w:t>I</w:t>
+      </w:r>
+      <w:r>
+        <w:rPr>
+          <w:sz w:val="24"/>
+          <w:szCs w:val="24"/>
+        </w:rPr>
+        <w:t xml:space="preserve"> calculated monthly death rates for each age and sex group, both nationally and for sub-national climate regions. Death rate calculations accounted for varying length of months, by multiplying each month’s death count by a factor that would make it equivalent to a 31-day month. </w:t>
       </w:r>
     </w:p>
     <w:p>
@@ -7828,6 +8149,16 @@
           <w:sz w:val="24"/>
           <w:szCs w:val="24"/>
         </w:rPr>
+        <w:sectPr>
+          <w:headerReference w:type="default" r:id="rId18"/>
+          <w:footerReference w:type="even" r:id="rId19"/>
+          <w:footerReference w:type="default" r:id="rId20"/>
+          <w:pgSz w:w="11900" w:h="16840"/>
+          <w:pgMar w:top="1440" w:right="1440" w:bottom="1440" w:left="1440" w:header="720" w:footer="720" w:gutter="0"/>
+          <w:lnNumType w:countBy="1" w:restart="continuous"/>
+          <w:cols w:space="720"/>
+          <w:docGrid w:linePitch="360"/>
+        </w:sectPr>
       </w:pPr>
       <w:r>
         <w:rPr>
@@ -7927,21 +8258,52 @@
         </w:rPr>
         <w:t>(</w:t>
       </w:r>
-      <w:commentRangeStart w:id="11"/>
-      <w:r>
-        <w:rPr>
-          <w:sz w:val="24"/>
-          <w:szCs w:val="24"/>
-        </w:rPr>
-        <w:t>Figure XX</w:t>
-      </w:r>
-      <w:commentRangeEnd w:id="11"/>
-      <w:r>
-        <w:rPr>
-          <w:rStyle w:val="CommentReference"/>
-          <w:rFonts w:eastAsiaTheme="minorHAnsi" w:cstheme="minorBidi"/>
-        </w:rPr>
-        <w:commentReference w:id="11"/>
+      <w:r>
+        <w:rPr>
+          <w:sz w:val="24"/>
+          <w:szCs w:val="24"/>
+        </w:rPr>
+        <w:fldChar w:fldCharType="begin"/>
+      </w:r>
+      <w:r>
+        <w:rPr>
+          <w:sz w:val="24"/>
+          <w:szCs w:val="24"/>
+        </w:rPr>
+        <w:instrText xml:space="preserve"> REF _Ref5045950 \h </w:instrText>
+      </w:r>
+      <w:r>
+        <w:rPr>
+          <w:sz w:val="24"/>
+          <w:szCs w:val="24"/>
+        </w:rPr>
+      </w:r>
+      <w:r>
+        <w:rPr>
+          <w:sz w:val="24"/>
+          <w:szCs w:val="24"/>
+        </w:rPr>
+        <w:fldChar w:fldCharType="separate"/>
+      </w:r>
+      <w:r>
+        <w:rPr>
+          <w:b/>
+        </w:rPr>
+        <w:t xml:space="preserve">Figure </w:t>
+      </w:r>
+      <w:r>
+        <w:rPr>
+          <w:b/>
+          <w:noProof/>
+        </w:rPr>
+        <w:t>2</w:t>
+      </w:r>
+      <w:r>
+        <w:rPr>
+          <w:sz w:val="24"/>
+          <w:szCs w:val="24"/>
+        </w:rPr>
+        <w:fldChar w:fldCharType="end"/>
       </w:r>
       <w:r>
         <w:rPr>
@@ -8081,29 +8443,173 @@
           <w:sz w:val="24"/>
           <w:szCs w:val="24"/>
         </w:rPr>
-        <w:t>Deaths</w:t>
-      </w:r>
-      <w:r>
-        <w:rPr>
-          <w:sz w:val="24"/>
-          <w:szCs w:val="24"/>
-        </w:rPr>
-        <w:t xml:space="preserve"> from cardiorespiratory diseases have been </w:t>
-      </w:r>
-      <w:r>
-        <w:rPr>
-          <w:sz w:val="24"/>
-          <w:szCs w:val="24"/>
-        </w:rPr>
-        <w:t xml:space="preserve">associated with changes in temperature. </w:t>
-      </w:r>
-      <w:r>
-        <w:rPr>
-          <w:sz w:val="24"/>
-          <w:szCs w:val="24"/>
-          <w:highlight w:val="yellow"/>
-        </w:rPr>
-        <w:t>[ref]</w:t>
+        <w:t>Over time, cardiorespiratory death</w:t>
+      </w:r>
+      <w:r>
+        <w:rPr>
+          <w:sz w:val="24"/>
+          <w:szCs w:val="24"/>
+        </w:rPr>
+        <w:t xml:space="preserve"> rates</w:t>
+      </w:r>
+      <w:r>
+        <w:rPr>
+          <w:sz w:val="24"/>
+          <w:szCs w:val="24"/>
+        </w:rPr>
+        <w:t xml:space="preserve"> have </w:t>
+      </w:r>
+      <w:r>
+        <w:rPr>
+          <w:sz w:val="24"/>
+          <w:szCs w:val="24"/>
+        </w:rPr>
+        <w:t>decreased overall</w:t>
+      </w:r>
+      <w:r>
+        <w:rPr>
+          <w:sz w:val="24"/>
+          <w:szCs w:val="24"/>
+        </w:rPr>
+        <w:t xml:space="preserve"> (</w:t>
+      </w:r>
+      <w:r>
+        <w:rPr>
+          <w:sz w:val="24"/>
+          <w:szCs w:val="24"/>
+        </w:rPr>
+        <w:fldChar w:fldCharType="begin"/>
+      </w:r>
+      <w:r>
+        <w:rPr>
+          <w:sz w:val="24"/>
+          <w:szCs w:val="24"/>
+        </w:rPr>
+        <w:instrText xml:space="preserve"> REF _Ref5045995 \h </w:instrText>
+      </w:r>
+      <w:r>
+        <w:rPr>
+          <w:sz w:val="24"/>
+          <w:szCs w:val="24"/>
+        </w:rPr>
+      </w:r>
+      <w:r>
+        <w:rPr>
+          <w:sz w:val="24"/>
+          <w:szCs w:val="24"/>
+        </w:rPr>
+        <w:fldChar w:fldCharType="separate"/>
+      </w:r>
+      <w:r>
+        <w:rPr>
+          <w:b/>
+        </w:rPr>
+        <w:t xml:space="preserve">Figure </w:t>
+      </w:r>
+      <w:r>
+        <w:rPr>
+          <w:b/>
+          <w:noProof/>
+        </w:rPr>
+        <w:t>3</w:t>
+      </w:r>
+      <w:r>
+        <w:rPr>
+          <w:sz w:val="24"/>
+          <w:szCs w:val="24"/>
+        </w:rPr>
+        <w:fldChar w:fldCharType="end"/>
+      </w:r>
+      <w:r>
+        <w:rPr>
+          <w:sz w:val="24"/>
+          <w:szCs w:val="24"/>
+        </w:rPr>
+        <w:t>)</w:t>
+      </w:r>
+      <w:r>
+        <w:rPr>
+          <w:sz w:val="24"/>
+          <w:szCs w:val="24"/>
+        </w:rPr>
+        <w:t xml:space="preserve">. Age-standardized death rates (ASDRs) </w:t>
+      </w:r>
+      <w:r>
+        <w:rPr>
+          <w:sz w:val="24"/>
+          <w:szCs w:val="24"/>
+        </w:rPr>
+        <w:t>have decreased</w:t>
+      </w:r>
+      <w:r>
+        <w:rPr>
+          <w:sz w:val="24"/>
+          <w:szCs w:val="24"/>
+        </w:rPr>
+        <w:t xml:space="preserve"> dramatically</w:t>
+      </w:r>
+      <w:r>
+        <w:rPr>
+          <w:sz w:val="24"/>
+          <w:szCs w:val="24"/>
+        </w:rPr>
+        <w:t xml:space="preserve"> by </w:t>
+      </w:r>
+      <w:r>
+        <w:rPr>
+          <w:sz w:val="24"/>
+          <w:szCs w:val="24"/>
+        </w:rPr>
+        <w:t>over 50</w:t>
+      </w:r>
+      <w:r>
+        <w:rPr>
+          <w:sz w:val="24"/>
+          <w:szCs w:val="24"/>
+        </w:rPr>
+        <w:t>% during the period.</w:t>
+      </w:r>
+      <w:r>
+        <w:rPr>
+          <w:sz w:val="24"/>
+          <w:szCs w:val="24"/>
+        </w:rPr>
+        <w:t xml:space="preserve"> This is replicated by most major sub-causes of death within cardiorespiratory deaths (</w:t>
+      </w:r>
+      <w:r>
+        <w:rPr>
+          <w:sz w:val="24"/>
+          <w:szCs w:val="24"/>
+        </w:rPr>
+        <w:t xml:space="preserve">See Figure </w:t>
+      </w:r>
+      <w:r>
+        <w:rPr>
+          <w:sz w:val="24"/>
+          <w:szCs w:val="24"/>
+        </w:rPr>
+        <w:t>XX</w:t>
+      </w:r>
+      <w:r>
+        <w:rPr>
+          <w:sz w:val="24"/>
+          <w:szCs w:val="24"/>
+        </w:rPr>
+        <w:t xml:space="preserve"> in Chapter </w:t>
+      </w:r>
+      <w:r>
+        <w:rPr>
+          <w:sz w:val="24"/>
+          <w:szCs w:val="24"/>
+        </w:rPr>
+        <w:t>XX</w:t>
+      </w:r>
+      <w:r>
+        <w:rPr>
+          <w:sz w:val="24"/>
+          <w:szCs w:val="24"/>
+        </w:rPr>
+        <w:t>).</w:t>
       </w:r>
       <w:r>
         <w:rPr>
@@ -8117,120 +8623,362 @@
           <w:sz w:val="24"/>
           <w:szCs w:val="24"/>
         </w:rPr>
-        <w:t>In particular, ischaemic heart disease, cerebrovascular disease (or strokes), chronic obstructive pulmonary disease (COPD)</w:t>
-      </w:r>
-      <w:r>
-        <w:rPr>
-          <w:sz w:val="24"/>
-          <w:szCs w:val="24"/>
-        </w:rPr>
-        <w:t xml:space="preserve"> and respiratory infections have all separately been identified as </w:t>
-      </w:r>
-      <w:r>
-        <w:rPr>
-          <w:sz w:val="24"/>
-          <w:szCs w:val="24"/>
-        </w:rPr>
-        <w:t>sensitive to local temperature change.</w:t>
-      </w:r>
-      <w:r>
-        <w:rPr>
-          <w:sz w:val="24"/>
-          <w:szCs w:val="24"/>
-        </w:rPr>
-        <w:t xml:space="preserve"> </w:t>
-      </w:r>
-      <w:r>
-        <w:rPr>
-          <w:sz w:val="24"/>
-          <w:szCs w:val="24"/>
-          <w:highlight w:val="yellow"/>
-        </w:rPr>
-        <w:t>[ref]</w:t>
-      </w:r>
-      <w:r>
-        <w:rPr>
-          <w:sz w:val="24"/>
-          <w:szCs w:val="24"/>
-        </w:rPr>
-        <w:t xml:space="preserve"> Over time, cardiorespiratory deaths have generally gone down (</w:t>
-      </w:r>
-      <w:commentRangeStart w:id="12"/>
-      <w:r>
-        <w:rPr>
-          <w:sz w:val="24"/>
-          <w:szCs w:val="24"/>
-        </w:rPr>
-        <w:t>Figure XX</w:t>
-      </w:r>
-      <w:commentRangeEnd w:id="12"/>
-      <w:r>
-        <w:rPr>
-          <w:rStyle w:val="CommentReference"/>
-          <w:rFonts w:eastAsiaTheme="minorHAnsi" w:cstheme="minorBidi"/>
-        </w:rPr>
-        <w:commentReference w:id="12"/>
-      </w:r>
-      <w:r>
-        <w:rPr>
-          <w:sz w:val="24"/>
-          <w:szCs w:val="24"/>
-        </w:rPr>
-        <w:t xml:space="preserve">). Age-standardized death rates (ASDRs) </w:t>
-      </w:r>
-      <w:r>
-        <w:rPr>
-          <w:sz w:val="24"/>
-          <w:szCs w:val="24"/>
-        </w:rPr>
-        <w:t xml:space="preserve">have decreased by XX% during the period </w:t>
-      </w:r>
-      <w:commentRangeStart w:id="13"/>
-      <w:r>
-        <w:rPr>
-          <w:sz w:val="24"/>
-          <w:szCs w:val="24"/>
-        </w:rPr>
-        <w:t>(Figure XX).</w:t>
-      </w:r>
-      <w:r>
-        <w:rPr>
-          <w:sz w:val="24"/>
-          <w:szCs w:val="24"/>
-        </w:rPr>
-        <w:t xml:space="preserve"> </w:t>
-      </w:r>
-      <w:commentRangeEnd w:id="13"/>
-      <w:r>
-        <w:rPr>
-          <w:rStyle w:val="CommentReference"/>
-          <w:rFonts w:eastAsiaTheme="minorHAnsi" w:cstheme="minorBidi"/>
-        </w:rPr>
-        <w:commentReference w:id="13"/>
-      </w:r>
-      <w:r>
-        <w:rPr>
-          <w:sz w:val="24"/>
-          <w:szCs w:val="24"/>
-        </w:rPr>
-        <w:t xml:space="preserve">This is replicated by most major sub-causes of death within cardiorespiratory deaths </w:t>
-      </w:r>
-      <w:commentRangeStart w:id="14"/>
-      <w:r>
-        <w:rPr>
-          <w:sz w:val="24"/>
-          <w:szCs w:val="24"/>
-        </w:rPr>
-        <w:t>(Figure XX).</w:t>
-      </w:r>
-      <w:commentRangeEnd w:id="14"/>
-      <w:r>
-        <w:rPr>
-          <w:rStyle w:val="CommentReference"/>
-          <w:rFonts w:eastAsiaTheme="minorHAnsi" w:cstheme="minorBidi"/>
-        </w:rPr>
-        <w:commentReference w:id="14"/>
-      </w:r>
+        <w:t>Deaths from cardio</w:t>
+      </w:r>
+      <w:r>
+        <w:rPr>
+          <w:sz w:val="24"/>
+          <w:szCs w:val="24"/>
+        </w:rPr>
+        <w:t>vascular and respiratory</w:t>
+      </w:r>
+      <w:r>
+        <w:rPr>
+          <w:sz w:val="24"/>
+          <w:szCs w:val="24"/>
+        </w:rPr>
+        <w:t xml:space="preserve"> diseases have </w:t>
+      </w:r>
+      <w:r>
+        <w:rPr>
+          <w:sz w:val="24"/>
+          <w:szCs w:val="24"/>
+        </w:rPr>
+        <w:t xml:space="preserve">previously </w:t>
+      </w:r>
+      <w:r>
+        <w:rPr>
+          <w:sz w:val="24"/>
+          <w:szCs w:val="24"/>
+        </w:rPr>
+        <w:t>been associated with</w:t>
+      </w:r>
+      <w:r>
+        <w:rPr>
+          <w:sz w:val="24"/>
+          <w:szCs w:val="24"/>
+        </w:rPr>
+        <w:t xml:space="preserve"> deviations of daily</w:t>
+      </w:r>
+      <w:r>
+        <w:rPr>
+          <w:sz w:val="24"/>
+          <w:szCs w:val="24"/>
+        </w:rPr>
+        <w:t xml:space="preserve"> temperature</w:t>
+      </w:r>
+      <w:r>
+        <w:rPr>
+          <w:sz w:val="24"/>
+          <w:szCs w:val="24"/>
+        </w:rPr>
+        <w:t xml:space="preserve"> from long-term norms</w:t>
+      </w:r>
+      <w:r>
+        <w:rPr>
+          <w:sz w:val="24"/>
+          <w:szCs w:val="24"/>
+        </w:rPr>
+        <w:t>.</w:t>
+      </w:r>
+      <w:r>
+        <w:rPr>
+          <w:sz w:val="24"/>
+          <w:szCs w:val="24"/>
+        </w:rPr>
+        <w:fldChar w:fldCharType="begin" w:fldLock="1"/>
+      </w:r>
+      <w:r>
+        <w:rPr>
+          <w:sz w:val="24"/>
+          <w:szCs w:val="24"/>
+        </w:rPr>
+        <w:instrText>ADDIN CSL_CITATION {"citationItems":[{"id":"ITEM-1","itemData":{"DOI":"10.1016/S0140-6736(14)62114-0","ISBN":"1474-547X (Electronic)\\r0140-6736 (Linking)","ISSN":"1474547X","PMID":"26003380","abstract":"Background Although studies have provided estimates of premature deaths attributable to either heat or cold in selected countries, none has so far offered a systematic assessment across the whole temperature range in populations exposed to different climates. We aimed to quantify the total mortality burden attributable to non-optimum ambient temperature, and the relative contributions from heat and cold and from moderate and extreme temperatures. Methods We collected data for 384 locations in Australia, Brazil, Canada, China, Italy, Japan, South Korea, Spain, Sweden, Taiwan, Thailand, UK, and USA. We fitted a standard time-series Poisson model for each location, controlling for trends and day of the week. We estimated temperature-mortality associations with a distributed lag non-linear model with 21 days of lag, and then pooled them in a multivariate metaregression that included country indicators and temperature average and range. We calculated attributable deaths for heat and cold, defined as temperatures above and below the optimum temperature, which corresponded to the point of minimum mortality, and for moderate and extreme temperatures, defined using cutoffs at the 2·5th and 97·5th temperature percentiles. Findings We analysed 74 225 200 deaths in various periods between 1985 and 2012. In total, 7·71% (95% empirical CI 7·43-7·91) of mortality was attributable to non-optimum temperature in the selected countries within the study period, with substantial differences between countries, ranging from 3·37% (3·06 to 3·63) in Thailand to 11·00% (9·29 to 12·47) in China. The temperature percentile of minimum mortality varied from roughly the 60th percentile in tropical areas to about the 80-90th percentile in temperate regions. More temperature-attributable deaths were caused by cold (7·29%, 7·02-7·49) than by heat (0·42%, 0·39-0·44). Extreme cold and hot temperatures were responsible for 0·86% (0·84-0·87) of total mortality. Interpretation Most of the temperature-related mortality burden was attributable to the contribution of cold. The effect of days of extreme temperature was substantially less than that attributable to milder but non-optimum weather. This evidence has important implications for the planning of public-health interventions to minimise the health consequences of adverse temperatures, and for predictions of future effect in climate-change scenarios. Funding UK Medical Research Council.","author":[{"dropping-particle":"","family":"Gasparrini","given":"Antonio","non-dropping-particle":"","parse-names":false,"suffix":""},{"dropping-particle":"","family":"Guo","given":"Yuming","non-dropping-particle":"","parse-names":false,"suffix":""},{"dropping-particle":"","family":"Hashizume","given":"Masahiro","non-dropping-particle":"","parse-names":false,"suffix":""},{"dropping-particle":"","family":"Lavigne","given":"Eric","non-dropping-particle":"","parse-names":false,"suffix":""},{"dropping-particle":"","family":"Zanobetti","given":"Antonella","non-dropping-particle":"","parse-names":false,"suffix":""},{"dropping-particle":"","family":"Schwartz","given":"Joel","non-dropping-particle":"","parse-names":false,"suffix":""},{"dropping-particle":"","family":"Tobias","given":"Aurelio","non-dropping-particle":"","parse-names":false,"suffix":""},{"dropping-particle":"","family":"Tong","given":"Shilu","non-dropping-particle":"","parse-names":false,"suffix":""},{"dropping-particle":"","family":"Rocklöv","given":"Joacim","non-dropping-particle":"","parse-names":false,"suffix":""},{"dropping-particle":"","family":"Forsberg","given":"Bertil","non-dropping-particle":"","parse-names":false,"suffix":""},{"dropping-particle":"","family":"Leone","given":"Michela","non-dropping-particle":"","parse-names":false,"suffix":""},{"dropping-particle":"","family":"Sario","given":"Manuela","non-dropping-particle":"De","parse-names":false,"suffix":""},{"dropping-particle":"","family":"Bell","given":"Michelle L.","non-dropping-particle":"","parse-names":false,"suffix":""},{"dropping-particle":"","family":"Guo","given":"Yue Liang Leon","non-dropping-particle":"","parse-names":false,"suffix":""},{"dropping-particle":"","family":"Wu","given":"Chang Fu","non-dropping-particle":"","parse-names":false,"suffix":""},{"dropping-particle":"","family":"Kan","given":"Haidong","non-dropping-particle":"","parse-names":false,"suffix":""},{"dropping-particle":"","family":"Yi","given":"Seung Muk","non-dropping-particle":"","parse-names":false,"suffix":""},{"dropping-particle":"","family":"Sousa Zanotti Stagliorio Coelho","given":"Micheline","non-dropping-particle":"De","parse-names":false,"suffix":""},{"dropping-particle":"","family":"Saldiva","given":"Paulo Hilario Nascimento","non-dropping-particle":"","parse-names":false,"suffix":""},{"dropping-particle":"","family":"Honda","given":"Yasushi","non-dropping-particle":"","parse-names":false,"suffix":""},{"dropping-particle":"","family":"Kim","given":"Ho","non-dropping-particle":"","parse-names":false,"suffix":""},{"dropping-particle":"","family":"Armstrong","given":"Ben","non-dropping-particle":"","parse-names":false,"suffix":""}],"container-title":"The Lancet","id":"ITEM-1","issue":"9991","issued":{"date-parts":[["2015"]]},"page":"369-375","title":"Mortality risk attributable to high and low ambient temperature: A multicountry observational study","type":"article-journal","volume":"386"},"uris":["http://www.mendeley.com/documents/?uuid=ec2ac118-d8e9-4d29-9116-d43210b3e1ca"]},{"id":"ITEM-2","itemData":{"DOI":"10.1038/nclimate2123","ISBN":"1758-678X 1758-6798","ISSN":"17586798","abstract":"Warm temperatures adversely affect disease occurrence and death, in extreme conditions as well as when the temperature changes aremoremodest1,2 .Thereforeclimatechange,which is expectedtoaffect both average temperaturesandtemperature variability, is likely to impact health even in temperate climates. Climate change risk assessment is enriched if there is information on vulnerability and resilience to effects of temperature. Some studies have analysed socio-demographic characteristics that make individuals vulnerable to adverse effects of temperature1–4 . Less isknownabout community-level vulnerability.We used geo-coded mortality and environmental data and Bayesian spatial methods to conduct a national small- area analysis of the mortality effects of warm temperature for all 376 districts in England andWales. In the most vulnerable districts, those in London and south/southeast England, odds of dying fromcardiorespiratory causes increased by more than 10% for 1 ◦ C warmer temperature, compared with virtually no effect in the most resilient districts, which were in the far north. A 2 ◦ C warmer summer may result in 1,552 (95% credible interval 1,307–1,762)additional deaths,aboutone-half of which would occur in 95 districts. The findings enable risk and adaptation analyses to incorporate local vulnerability to warm temperature and to quantify inequality in its effects. Events","author":[{"dropping-particle":"","family":"Bennett","given":"James E.","non-dropping-particle":"","parse-names":false,"suffix":""},{"dropping-particle":"","family":"Blangiardo","given":"Marta","non-dropping-particle":"","parse-names":false,"suffix":""},{"dropping-particle":"","family":"Fecht","given":"Daniela","non-dropping-particle":"","parse-names":false,"suffix":""},{"dropping-particle":"","family":"Elliott","given":"Paul","non-dropping-particle":"","parse-names":false,"suffix":""},{"dropping-particle":"","family":"Ezzati","given":"Majid","non-dropping-particle":"","parse-names":false,"suffix":""}],"container-title":"Nature Climate Change","id":"ITEM-2","issue":"4","issued":{"date-parts":[["2014"]]},"page":"269-273","title":"Vulnerability to the mortality effects of warm temperature in the districts of England and Wales","type":"article-journal","volume":"4"},"uris":["http://www.mendeley.com/documents/?uuid=5f34f7af-83b0-4896-a914-0daa32211ebb"]}],"mendeley":{"formattedCitation":"&lt;sup&gt;19,20&lt;/sup&gt;","plainTextFormattedCitation":"19,20","previouslyFormattedCitation":"&lt;sup&gt;19&lt;/sup&gt;"},"properties":{"noteIndex":0},"schema":"https://github.com/citation-style-language/schema/raw/master/csl-citation.json"}</w:instrText>
+      </w:r>
+      <w:r>
+        <w:rPr>
+          <w:sz w:val="24"/>
+          <w:szCs w:val="24"/>
+        </w:rPr>
+        <w:fldChar w:fldCharType="separate"/>
+      </w:r>
+      <w:r>
+        <w:rPr>
+          <w:noProof/>
+          <w:sz w:val="24"/>
+          <w:szCs w:val="24"/>
+          <w:vertAlign w:val="superscript"/>
+        </w:rPr>
+        <w:t>19,20</w:t>
+      </w:r>
+      <w:r>
+        <w:rPr>
+          <w:sz w:val="24"/>
+          <w:szCs w:val="24"/>
+        </w:rPr>
+        <w:fldChar w:fldCharType="end"/>
+      </w:r>
+    </w:p>
+    <w:p>
+      <w:pPr>
+        <w:keepNext/>
+        <w:suppressLineNumbers/>
+        <w:spacing w:after="0" w:line="240" w:lineRule="auto"/>
+        <w:jc w:val="center"/>
+      </w:pPr>
+      <w:r>
+        <w:rPr>
+          <w:noProof/>
+          <w:sz w:val="24"/>
+          <w:szCs w:val="24"/>
+        </w:rPr>
+        <w:lastRenderedPageBreak/>
+        <w:drawing>
+          <wp:inline distT="0" distB="0" distL="0" distR="0" wp14:anchorId="226CD466" wp14:editId="74EF67B6">
+            <wp:extent cx="8633460" cy="6108228"/>
+            <wp:effectExtent l="0" t="0" r="0" b="0"/>
+            <wp:docPr id="9" name="Picture 9"/>
+            <wp:cNvGraphicFramePr>
+              <a:graphicFrameLocks xmlns:a="http://schemas.openxmlformats.org/drawingml/2006/main" noChangeAspect="1"/>
+            </wp:cNvGraphicFramePr>
+            <a:graphic xmlns:a="http://schemas.openxmlformats.org/drawingml/2006/main">
+              <a:graphicData uri="http://schemas.openxmlformats.org/drawingml/2006/picture">
+                <pic:pic xmlns:pic="http://schemas.openxmlformats.org/drawingml/2006/picture">
+                  <pic:nvPicPr>
+                    <pic:cNvPr id="9" name="broad_cod_all_years_plots_1980_2016.pdf"/>
+                    <pic:cNvPicPr/>
+                  </pic:nvPicPr>
+                  <pic:blipFill>
+                    <a:blip r:embed="rId21">
+                      <a:extLst>
+                        <a:ext uri="{28A0092B-C50C-407E-A947-70E740481C1C}">
+                          <a14:useLocalDpi xmlns:a14="http://schemas.microsoft.com/office/drawing/2010/main" val="0"/>
+                        </a:ext>
+                      </a:extLst>
+                    </a:blip>
+                    <a:stretch>
+                      <a:fillRect/>
+                    </a:stretch>
+                  </pic:blipFill>
+                  <pic:spPr>
+                    <a:xfrm>
+                      <a:off x="0" y="0"/>
+                      <a:ext cx="8712120" cy="6163880"/>
+                    </a:xfrm>
+                    <a:prstGeom prst="rect">
+                      <a:avLst/>
+                    </a:prstGeom>
+                  </pic:spPr>
+                </pic:pic>
+              </a:graphicData>
+            </a:graphic>
+          </wp:inline>
+        </w:drawing>
+      </w:r>
+    </w:p>
+    <w:p>
+      <w:pPr>
+        <w:suppressLineNumbers/>
+        <w:jc w:val="center"/>
+      </w:pPr>
+      <w:bookmarkStart w:id="14" w:name="_Ref5045950"/>
+      <w:bookmarkStart w:id="15" w:name="_Toc5048384"/>
+      <w:r>
+        <w:rPr>
+          <w:b/>
+        </w:rPr>
+        <w:t xml:space="preserve">Figure </w:t>
+      </w:r>
+      <w:r>
+        <w:rPr>
+          <w:b/>
+        </w:rPr>
+        <w:fldChar w:fldCharType="begin"/>
+      </w:r>
+      <w:r>
+        <w:rPr>
+          <w:b/>
+        </w:rPr>
+        <w:instrText xml:space="preserve"> SEQ Figure \* ARABIC </w:instrText>
+      </w:r>
+      <w:r>
+        <w:rPr>
+          <w:b/>
+        </w:rPr>
+        <w:fldChar w:fldCharType="separate"/>
+      </w:r>
+      <w:r>
+        <w:rPr>
+          <w:b/>
+          <w:noProof/>
+        </w:rPr>
+        <w:t>2</w:t>
+      </w:r>
+      <w:r>
+        <w:rPr>
+          <w:b/>
+        </w:rPr>
+        <w:fldChar w:fldCharType="end"/>
+      </w:r>
+      <w:bookmarkEnd w:id="14"/>
+      <w:r>
+        <w:t xml:space="preserve">. </w:t>
+      </w:r>
+      <w:r>
+        <w:t xml:space="preserve">Number of deaths by </w:t>
+      </w:r>
+      <w:r>
+        <w:t>cause</w:t>
+      </w:r>
+      <w:r>
+        <w:t>, sex and age group in the contiguous USA for 1980-2016.</w:t>
+      </w:r>
+      <w:bookmarkEnd w:id="15"/>
+    </w:p>
+    <w:p>
+      <w:pPr>
+        <w:suppressLineNumbers/>
+        <w:jc w:val="center"/>
+        <w:rPr>
+          <w:sz w:val="24"/>
+          <w:szCs w:val="24"/>
+        </w:rPr>
+        <w:sectPr>
+          <w:pgSz w:w="16840" w:h="11900" w:orient="landscape"/>
+          <w:pgMar w:top="720" w:right="720" w:bottom="720" w:left="720" w:header="720" w:footer="720" w:gutter="0"/>
+          <w:lnNumType w:countBy="1" w:restart="continuous"/>
+          <w:cols w:space="720"/>
+          <w:docGrid w:linePitch="360"/>
+        </w:sectPr>
+      </w:pPr>
+    </w:p>
+    <w:p>
+      <w:pPr>
+        <w:keepNext/>
+        <w:suppressLineNumbers/>
+        <w:spacing w:line="480" w:lineRule="auto"/>
+        <w:ind w:firstLine="720"/>
+        <w:jc w:val="center"/>
+      </w:pPr>
+      <w:r>
+        <w:rPr>
+          <w:noProof/>
+          <w:sz w:val="24"/>
+          <w:szCs w:val="24"/>
+        </w:rPr>
+        <w:lastRenderedPageBreak/>
+        <w:drawing>
+          <wp:inline distT="0" distB="0" distL="0" distR="0" wp14:anchorId="59258A4B" wp14:editId="70EF3E8E">
+            <wp:extent cx="8218968" cy="5814972"/>
+            <wp:effectExtent l="0" t="0" r="0" b="0"/>
+            <wp:docPr id="11" name="Picture 11"/>
+            <wp:cNvGraphicFramePr>
+              <a:graphicFrameLocks xmlns:a="http://schemas.openxmlformats.org/drawingml/2006/main" noChangeAspect="1"/>
+            </wp:cNvGraphicFramePr>
+            <a:graphic xmlns:a="http://schemas.openxmlformats.org/drawingml/2006/main">
+              <a:graphicData uri="http://schemas.openxmlformats.org/drawingml/2006/picture">
+                <pic:pic xmlns:pic="http://schemas.openxmlformats.org/drawingml/2006/picture">
+                  <pic:nvPicPr>
+                    <pic:cNvPr id="11" name="broad_cod_asdr_plots_1980_2016.pdf"/>
+                    <pic:cNvPicPr/>
+                  </pic:nvPicPr>
+                  <pic:blipFill>
+                    <a:blip r:embed="rId22">
+                      <a:extLst>
+                        <a:ext uri="{28A0092B-C50C-407E-A947-70E740481C1C}">
+                          <a14:useLocalDpi xmlns:a14="http://schemas.microsoft.com/office/drawing/2010/main" val="0"/>
+                        </a:ext>
+                      </a:extLst>
+                    </a:blip>
+                    <a:stretch>
+                      <a:fillRect/>
+                    </a:stretch>
+                  </pic:blipFill>
+                  <pic:spPr>
+                    <a:xfrm>
+                      <a:off x="0" y="0"/>
+                      <a:ext cx="8333285" cy="5895852"/>
+                    </a:xfrm>
+                    <a:prstGeom prst="rect">
+                      <a:avLst/>
+                    </a:prstGeom>
+                  </pic:spPr>
+                </pic:pic>
+              </a:graphicData>
+            </a:graphic>
+          </wp:inline>
+        </w:drawing>
+      </w:r>
+    </w:p>
+    <w:p>
+      <w:pPr>
+        <w:suppressLineNumbers/>
+        <w:jc w:val="center"/>
+        <w:rPr>
+          <w:sz w:val="24"/>
+          <w:szCs w:val="24"/>
+        </w:rPr>
+        <w:sectPr>
+          <w:pgSz w:w="16840" w:h="11900" w:orient="landscape"/>
+          <w:pgMar w:top="720" w:right="720" w:bottom="720" w:left="720" w:header="720" w:footer="720" w:gutter="0"/>
+          <w:lnNumType w:countBy="1" w:restart="continuous"/>
+          <w:cols w:space="720"/>
+          <w:docGrid w:linePitch="360"/>
+        </w:sectPr>
+      </w:pPr>
+      <w:bookmarkStart w:id="16" w:name="_Ref5045995"/>
+      <w:bookmarkStart w:id="17" w:name="_Toc5048385"/>
+      <w:r>
+        <w:rPr>
+          <w:b/>
+        </w:rPr>
+        <w:t xml:space="preserve">Figure </w:t>
+      </w:r>
+      <w:r>
+        <w:rPr>
+          <w:b/>
+        </w:rPr>
+        <w:fldChar w:fldCharType="begin"/>
+      </w:r>
+      <w:r>
+        <w:rPr>
+          <w:b/>
+        </w:rPr>
+        <w:instrText xml:space="preserve"> SEQ Figure \* ARABIC </w:instrText>
+      </w:r>
+      <w:r>
+        <w:rPr>
+          <w:b/>
+        </w:rPr>
+        <w:fldChar w:fldCharType="separate"/>
+      </w:r>
+      <w:r>
+        <w:rPr>
+          <w:b/>
+          <w:noProof/>
+        </w:rPr>
+        <w:t>3</w:t>
+      </w:r>
+      <w:r>
+        <w:rPr>
+          <w:b/>
+        </w:rPr>
+        <w:fldChar w:fldCharType="end"/>
+      </w:r>
+      <w:bookmarkEnd w:id="16"/>
+      <w:r>
+        <w:t xml:space="preserve">. </w:t>
+      </w:r>
+      <w:r>
+        <w:t xml:space="preserve">National age-standardised death rates from 1980 to 2016, by </w:t>
+      </w:r>
+      <w:r>
+        <w:t>cause</w:t>
+      </w:r>
+      <w:r>
+        <w:t xml:space="preserve"> and month.</w:t>
+      </w:r>
+      <w:bookmarkEnd w:id="17"/>
     </w:p>
     <w:p>
       <w:pPr>
@@ -8247,6 +8995,7 @@
           <w:sz w:val="24"/>
           <w:szCs w:val="24"/>
         </w:rPr>
+        <w:lastRenderedPageBreak/>
         <w:t xml:space="preserve">4,006,454 boys and men and 1,757,862 girls and women died from an injury </w:t>
       </w:r>
       <w:r>
@@ -8254,14 +9003,96 @@
           <w:sz w:val="24"/>
           <w:szCs w:val="24"/>
         </w:rPr>
-        <w:t xml:space="preserve">in the same time period, </w:t>
-      </w:r>
-      <w:r>
-        <w:rPr>
-          <w:sz w:val="24"/>
-          <w:szCs w:val="24"/>
-        </w:rPr>
-        <w:t xml:space="preserve">accounting for 9.2% and 4.2% of all male and female deaths respectively. </w:t>
+        <w:t>during</w:t>
+      </w:r>
+      <w:r>
+        <w:rPr>
+          <w:sz w:val="24"/>
+          <w:szCs w:val="24"/>
+        </w:rPr>
+        <w:t xml:space="preserve"> the same time period, </w:t>
+      </w:r>
+      <w:r>
+        <w:rPr>
+          <w:sz w:val="24"/>
+          <w:szCs w:val="24"/>
+        </w:rPr>
+        <w:t>accounting for 9.2% and 4.2% of all male and female deaths respectively</w:t>
+      </w:r>
+      <w:r>
+        <w:rPr>
+          <w:sz w:val="24"/>
+          <w:szCs w:val="24"/>
+        </w:rPr>
+        <w:t xml:space="preserve"> </w:t>
+      </w:r>
+      <w:r>
+        <w:rPr>
+          <w:sz w:val="24"/>
+          <w:szCs w:val="24"/>
+        </w:rPr>
+        <w:t>(</w:t>
+      </w:r>
+      <w:r>
+        <w:rPr>
+          <w:sz w:val="24"/>
+          <w:szCs w:val="24"/>
+        </w:rPr>
+        <w:fldChar w:fldCharType="begin"/>
+      </w:r>
+      <w:r>
+        <w:rPr>
+          <w:sz w:val="24"/>
+          <w:szCs w:val="24"/>
+        </w:rPr>
+        <w:instrText xml:space="preserve"> REF _Ref5045950 \h </w:instrText>
+      </w:r>
+      <w:r>
+        <w:rPr>
+          <w:sz w:val="24"/>
+          <w:szCs w:val="24"/>
+        </w:rPr>
+      </w:r>
+      <w:r>
+        <w:rPr>
+          <w:sz w:val="24"/>
+          <w:szCs w:val="24"/>
+        </w:rPr>
+        <w:fldChar w:fldCharType="separate"/>
+      </w:r>
+      <w:r>
+        <w:rPr>
+          <w:b/>
+        </w:rPr>
+        <w:t xml:space="preserve">Figure </w:t>
+      </w:r>
+      <w:r>
+        <w:rPr>
+          <w:b/>
+          <w:noProof/>
+        </w:rPr>
+        <w:t>2</w:t>
+      </w:r>
+      <w:r>
+        <w:rPr>
+          <w:sz w:val="24"/>
+          <w:szCs w:val="24"/>
+        </w:rPr>
+        <w:fldChar w:fldCharType="end"/>
+      </w:r>
+      <w:r>
+        <w:rPr>
+          <w:sz w:val="24"/>
+          <w:szCs w:val="24"/>
+        </w:rPr>
+        <w:t>)</w:t>
+      </w:r>
+      <w:r>
+        <w:rPr>
+          <w:sz w:val="24"/>
+          <w:szCs w:val="24"/>
+        </w:rPr>
+        <w:t xml:space="preserve">. </w:t>
       </w:r>
       <w:r>
         <w:rPr>
@@ -8352,15 +9183,21 @@
           <w:sz w:val="24"/>
           <w:szCs w:val="24"/>
         </w:rPr>
-        <w:t xml:space="preserve">95.6% of male injury deaths </w:t>
-      </w:r>
-      <w:r>
-        <w:rPr>
-          <w:sz w:val="24"/>
-          <w:szCs w:val="24"/>
-        </w:rPr>
-        <w:lastRenderedPageBreak/>
-        <w:t xml:space="preserve">and 93.9% of female injury deaths were in those aged 15 years and older, and over half (52.6%) of male injury deaths were in those aged 15-44 years (Figure </w:t>
+        <w:t>95.6% of male injury deaths and 93.9% of female injury deaths were in those aged 15 years and older, and over half (52.6%) of male injury deaths were in those aged 15-44 years (</w:t>
+      </w:r>
+      <w:r>
+        <w:rPr>
+          <w:sz w:val="24"/>
+          <w:szCs w:val="24"/>
+        </w:rPr>
+        <w:t xml:space="preserve">See </w:t>
+      </w:r>
+      <w:r>
+        <w:rPr>
+          <w:sz w:val="24"/>
+          <w:szCs w:val="24"/>
+        </w:rPr>
+        <w:t xml:space="preserve">Figure </w:t>
       </w:r>
       <w:r>
         <w:rPr>
@@ -8368,6 +9205,13 @@
           <w:szCs w:val="24"/>
         </w:rPr>
         <w:t>XX</w:t>
+      </w:r>
+      <w:r>
+        <w:rPr>
+          <w:sz w:val="24"/>
+          <w:szCs w:val="24"/>
+        </w:rPr>
+        <w:t xml:space="preserve"> in Chapter XX</w:t>
       </w:r>
       <w:r>
         <w:rPr>
@@ -8595,28 +9439,66 @@
         </w:rPr>
         <w:t>(</w:t>
       </w:r>
-      <w:commentRangeStart w:id="15"/>
-      <w:r>
-        <w:rPr>
-          <w:sz w:val="24"/>
-          <w:szCs w:val="24"/>
-        </w:rPr>
-        <w:t>Figure XX</w:t>
-      </w:r>
-      <w:commentRangeEnd w:id="15"/>
-      <w:r>
-        <w:rPr>
-          <w:rStyle w:val="CommentReference"/>
-          <w:rFonts w:eastAsiaTheme="minorHAnsi" w:cstheme="minorBidi"/>
-        </w:rPr>
-        <w:commentReference w:id="15"/>
-      </w:r>
-      <w:r>
-        <w:rPr>
-          <w:sz w:val="24"/>
-          <w:szCs w:val="24"/>
-        </w:rPr>
-        <w:t xml:space="preserve">). </w:t>
+      <w:r>
+        <w:rPr>
+          <w:sz w:val="24"/>
+          <w:szCs w:val="24"/>
+        </w:rPr>
+        <w:fldChar w:fldCharType="begin"/>
+      </w:r>
+      <w:r>
+        <w:rPr>
+          <w:sz w:val="24"/>
+          <w:szCs w:val="24"/>
+        </w:rPr>
+        <w:instrText xml:space="preserve"> REF _Ref5045950 \h </w:instrText>
+      </w:r>
+      <w:r>
+        <w:rPr>
+          <w:sz w:val="24"/>
+          <w:szCs w:val="24"/>
+        </w:rPr>
+      </w:r>
+      <w:r>
+        <w:rPr>
+          <w:sz w:val="24"/>
+          <w:szCs w:val="24"/>
+        </w:rPr>
+        <w:fldChar w:fldCharType="separate"/>
+      </w:r>
+      <w:r>
+        <w:rPr>
+          <w:b/>
+        </w:rPr>
+        <w:t xml:space="preserve">Figure </w:t>
+      </w:r>
+      <w:r>
+        <w:rPr>
+          <w:b/>
+          <w:noProof/>
+        </w:rPr>
+        <w:t>2</w:t>
+      </w:r>
+      <w:r>
+        <w:rPr>
+          <w:sz w:val="24"/>
+          <w:szCs w:val="24"/>
+        </w:rPr>
+        <w:fldChar w:fldCharType="end"/>
+      </w:r>
+      <w:r>
+        <w:rPr>
+          <w:sz w:val="24"/>
+          <w:szCs w:val="24"/>
+        </w:rPr>
+        <w:t>)</w:t>
+      </w:r>
+      <w:r>
+        <w:rPr>
+          <w:sz w:val="24"/>
+          <w:szCs w:val="24"/>
+        </w:rPr>
+        <w:t xml:space="preserve">. </w:t>
       </w:r>
       <w:r>
         <w:rPr>
@@ -8681,8 +9563,6 @@
         </w:rPr>
         <w:t>21.6</w:t>
       </w:r>
-      <w:bookmarkStart w:id="16" w:name="_GoBack"/>
-      <w:bookmarkEnd w:id="16"/>
       <w:r>
         <w:rPr>
           <w:sz w:val="24"/>
@@ -8695,6 +9575,34 @@
           <w:sz w:val="24"/>
           <w:szCs w:val="24"/>
         </w:rPr>
+        <w:t>, peaking in proportion of total deaths</w:t>
+      </w:r>
+      <w:r>
+        <w:rPr>
+          <w:sz w:val="24"/>
+          <w:szCs w:val="24"/>
+        </w:rPr>
+        <w:t xml:space="preserve"> for males in the 1990s and 2000s</w:t>
+      </w:r>
+      <w:r>
+        <w:rPr>
+          <w:sz w:val="24"/>
+          <w:szCs w:val="24"/>
+        </w:rPr>
+        <w:t xml:space="preserve"> then return</w:t>
+      </w:r>
+      <w:r>
+        <w:rPr>
+          <w:sz w:val="24"/>
+          <w:szCs w:val="24"/>
+        </w:rPr>
+        <w:t>ing back to a lower value</w:t>
+      </w:r>
+      <w:r>
+        <w:rPr>
+          <w:sz w:val="24"/>
+          <w:szCs w:val="24"/>
+        </w:rPr>
         <w:t>.</w:t>
       </w:r>
       <w:r>
@@ -8730,37 +9638,263 @@
           <w:sz w:val="24"/>
           <w:szCs w:val="24"/>
         </w:rPr>
-        <w:t>deaths from cancers have gone down (Figure XX). ASDRs have decreased by XX% during the period (Figure XX).</w:t>
+        <w:t>death</w:t>
+      </w:r>
+      <w:r>
+        <w:rPr>
+          <w:sz w:val="24"/>
+          <w:szCs w:val="24"/>
+        </w:rPr>
+        <w:t xml:space="preserve"> rates</w:t>
+      </w:r>
+      <w:r>
+        <w:rPr>
+          <w:sz w:val="24"/>
+          <w:szCs w:val="24"/>
+        </w:rPr>
+        <w:t xml:space="preserve"> from cancers have </w:t>
+      </w:r>
+      <w:r>
+        <w:rPr>
+          <w:sz w:val="24"/>
+          <w:szCs w:val="24"/>
+        </w:rPr>
+        <w:t>decreased</w:t>
+      </w:r>
+      <w:r>
+        <w:rPr>
+          <w:sz w:val="24"/>
+          <w:szCs w:val="24"/>
+        </w:rPr>
+        <w:t xml:space="preserve"> overall</w:t>
+      </w:r>
+      <w:r>
+        <w:rPr>
+          <w:sz w:val="24"/>
+          <w:szCs w:val="24"/>
+        </w:rPr>
+        <w:t xml:space="preserve"> </w:t>
+      </w:r>
+      <w:r>
+        <w:rPr>
+          <w:sz w:val="24"/>
+          <w:szCs w:val="24"/>
+        </w:rPr>
+        <w:t>(</w:t>
+      </w:r>
+      <w:r>
+        <w:rPr>
+          <w:sz w:val="24"/>
+          <w:szCs w:val="24"/>
+        </w:rPr>
+        <w:fldChar w:fldCharType="begin"/>
+      </w:r>
+      <w:r>
+        <w:rPr>
+          <w:sz w:val="24"/>
+          <w:szCs w:val="24"/>
+        </w:rPr>
+        <w:instrText xml:space="preserve"> REF _Ref5045995 \h </w:instrText>
+      </w:r>
+      <w:r>
+        <w:rPr>
+          <w:sz w:val="24"/>
+          <w:szCs w:val="24"/>
+        </w:rPr>
+      </w:r>
+      <w:r>
+        <w:rPr>
+          <w:sz w:val="24"/>
+          <w:szCs w:val="24"/>
+        </w:rPr>
+        <w:fldChar w:fldCharType="separate"/>
+      </w:r>
+      <w:r>
+        <w:rPr>
+          <w:b/>
+        </w:rPr>
+        <w:t xml:space="preserve">Figure </w:t>
+      </w:r>
+      <w:r>
+        <w:rPr>
+          <w:b/>
+          <w:noProof/>
+        </w:rPr>
+        <w:t>3</w:t>
+      </w:r>
+      <w:r>
+        <w:rPr>
+          <w:sz w:val="24"/>
+          <w:szCs w:val="24"/>
+        </w:rPr>
+        <w:fldChar w:fldCharType="end"/>
+      </w:r>
+      <w:r>
+        <w:rPr>
+          <w:sz w:val="24"/>
+          <w:szCs w:val="24"/>
+        </w:rPr>
+        <w:t>)</w:t>
+      </w:r>
+      <w:r>
+        <w:rPr>
+          <w:sz w:val="24"/>
+          <w:szCs w:val="24"/>
+        </w:rPr>
+        <w:t>.</w:t>
       </w:r>
     </w:p>
     <w:p>
       <w:pPr>
-        <w:spacing w:after="0" w:line="240" w:lineRule="auto"/>
-        <w:rPr>
-          <w:rFonts w:eastAsiaTheme="majorEastAsia" w:cstheme="majorBidi"/>
-          <w:color w:val="2F5496" w:themeColor="accent1" w:themeShade="BF"/>
-          <w:sz w:val="26"/>
-          <w:szCs w:val="26"/>
-        </w:rPr>
-      </w:pPr>
-      <w:r>
-        <w:br w:type="page"/>
+        <w:spacing w:after="0" w:line="480" w:lineRule="auto"/>
+        <w:jc w:val="both"/>
+        <w:rPr>
+          <w:sz w:val="24"/>
+          <w:szCs w:val="24"/>
+        </w:rPr>
+      </w:pPr>
+      <w:r>
+        <w:rPr>
+          <w:sz w:val="24"/>
+          <w:szCs w:val="24"/>
+        </w:rPr>
+        <w:tab/>
+      </w:r>
+      <w:r>
+        <w:rPr>
+          <w:sz w:val="24"/>
+          <w:szCs w:val="24"/>
+        </w:rPr>
+        <w:t xml:space="preserve">The remainder of the deaths were </w:t>
+      </w:r>
+      <w:r>
+        <w:rPr>
+          <w:sz w:val="24"/>
+          <w:szCs w:val="24"/>
+        </w:rPr>
+        <w:t>from other cause</w:t>
+      </w:r>
+      <w:r>
+        <w:rPr>
+          <w:sz w:val="24"/>
+          <w:szCs w:val="24"/>
+        </w:rPr>
+        <w:t xml:space="preserve">s. These consisted of a </w:t>
+      </w:r>
+      <w:r>
+        <w:rPr>
+          <w:sz w:val="24"/>
+          <w:szCs w:val="24"/>
+        </w:rPr>
+        <w:t xml:space="preserve">heterogeneous group of </w:t>
+      </w:r>
+      <w:r>
+        <w:rPr>
+          <w:sz w:val="24"/>
+          <w:szCs w:val="24"/>
+        </w:rPr>
+        <w:t>causes of death</w:t>
+      </w:r>
+      <w:r>
+        <w:rPr>
+          <w:sz w:val="24"/>
+          <w:szCs w:val="24"/>
+        </w:rPr>
+        <w:t xml:space="preserve">, within which the </w:t>
+      </w:r>
+      <w:r>
+        <w:rPr>
+          <w:sz w:val="24"/>
+          <w:szCs w:val="24"/>
+        </w:rPr>
+        <w:t xml:space="preserve">cause </w:t>
+      </w:r>
+      <w:r>
+        <w:rPr>
+          <w:sz w:val="24"/>
+          <w:szCs w:val="24"/>
+        </w:rPr>
+        <w:t>that led to death varied by sex and age group</w:t>
+      </w:r>
+      <w:r>
+        <w:rPr>
+          <w:sz w:val="24"/>
+          <w:szCs w:val="24"/>
+        </w:rPr>
+        <w:t>, as evident in</w:t>
+      </w:r>
+      <w:r>
+        <w:rPr>
+          <w:sz w:val="24"/>
+          <w:szCs w:val="24"/>
+        </w:rPr>
+        <w:t xml:space="preserve"> </w:t>
+      </w:r>
+      <w:commentRangeStart w:id="18"/>
+      <w:r>
+        <w:rPr>
+          <w:sz w:val="24"/>
+          <w:szCs w:val="24"/>
+        </w:rPr>
+        <w:t>Figure XX</w:t>
+      </w:r>
+      <w:commentRangeEnd w:id="18"/>
+      <w:r>
+        <w:rPr>
+          <w:rStyle w:val="CommentReference"/>
+          <w:rFonts w:asciiTheme="minorHAnsi" w:eastAsiaTheme="minorHAnsi" w:hAnsiTheme="minorHAnsi" w:cstheme="minorBidi"/>
+        </w:rPr>
+        <w:commentReference w:id="18"/>
+      </w:r>
+      <w:r>
+        <w:rPr>
+          <w:sz w:val="24"/>
+          <w:szCs w:val="24"/>
+        </w:rPr>
+        <w:t>.</w:t>
       </w:r>
     </w:p>
     <w:p>
       <w:pPr>
+        <w:spacing w:after="0" w:line="240" w:lineRule="auto"/>
+        <w:sectPr>
+          <w:pgSz w:w="11900" w:h="16840"/>
+          <w:pgMar w:top="1440" w:right="1440" w:bottom="1440" w:left="1440" w:header="720" w:footer="720" w:gutter="0"/>
+          <w:lnNumType w:countBy="1" w:restart="continuous"/>
+          <w:cols w:space="720"/>
+          <w:docGrid w:linePitch="360"/>
+        </w:sectPr>
+      </w:pPr>
+    </w:p>
+    <w:p>
+      <w:pPr>
+        <w:spacing w:after="0" w:line="240" w:lineRule="auto"/>
+        <w:sectPr>
+          <w:pgSz w:w="16840" w:h="11900" w:orient="landscape"/>
+          <w:pgMar w:top="1440" w:right="1440" w:bottom="1440" w:left="1440" w:header="720" w:footer="720" w:gutter="0"/>
+          <w:lnNumType w:countBy="1" w:restart="continuous"/>
+          <w:cols w:space="720"/>
+          <w:docGrid w:linePitch="360"/>
+        </w:sectPr>
+      </w:pPr>
+      <w:r>
+        <w:lastRenderedPageBreak/>
+        <w:br w:type="page"/>
+      </w:r>
+    </w:p>
+    <w:p>
+      <w:pPr>
         <w:pStyle w:val="Heading2"/>
-        <w:numPr>
-          <w:ilvl w:val="0"/>
-          <w:numId w:val="21"/>
-        </w:numPr>
-      </w:pPr>
-      <w:bookmarkStart w:id="17" w:name="_Toc5030025"/>
+      </w:pPr>
+      <w:bookmarkStart w:id="19" w:name="_Toc5048376"/>
       <w:r>
         <w:lastRenderedPageBreak/>
+        <w:t xml:space="preserve">B. </w:t>
+      </w:r>
+      <w:r>
         <w:t>Meteorological data</w:t>
       </w:r>
-      <w:bookmarkEnd w:id="17"/>
+      <w:bookmarkEnd w:id="19"/>
     </w:p>
     <w:p>
       <w:pPr>
@@ -8887,7 +10021,7 @@
       <w:pPr>
         <w:pStyle w:val="Heading3"/>
       </w:pPr>
-      <w:bookmarkStart w:id="18" w:name="_Toc5030026"/>
+      <w:bookmarkStart w:id="20" w:name="_Toc5048377"/>
       <w:r>
         <w:t xml:space="preserve">Sources of cause of </w:t>
       </w:r>
@@ -8897,7 +10031,7 @@
       <w:r>
         <w:t xml:space="preserve"> data</w:t>
       </w:r>
-      <w:bookmarkEnd w:id="18"/>
+      <w:bookmarkEnd w:id="20"/>
     </w:p>
     <w:p>
       <w:pPr>
@@ -9481,12 +10615,12 @@
       <w:pPr>
         <w:pStyle w:val="Heading3"/>
       </w:pPr>
-      <w:bookmarkStart w:id="19" w:name="_Toc5030027"/>
+      <w:bookmarkStart w:id="21" w:name="_Toc5048378"/>
       <w:r>
         <w:lastRenderedPageBreak/>
         <w:t>Objectives</w:t>
       </w:r>
-      <w:bookmarkEnd w:id="19"/>
+      <w:bookmarkEnd w:id="21"/>
     </w:p>
     <w:p>
       <w:pPr>
@@ -9629,11 +10763,11 @@
       <w:pPr>
         <w:pStyle w:val="Heading3"/>
       </w:pPr>
-      <w:bookmarkStart w:id="20" w:name="_Toc5030028"/>
+      <w:bookmarkStart w:id="22" w:name="_Toc5048379"/>
       <w:r>
         <w:t>Converting gridded meteorological to county-level data</w:t>
       </w:r>
-      <w:bookmarkEnd w:id="20"/>
+      <w:bookmarkEnd w:id="22"/>
     </w:p>
     <w:p>
       <w:pPr>
@@ -9673,7 +10807,7 @@
         </w:rPr>
         <w:t>Each year comes as a global dataset which intersects each county in the USA. I then took each county, assigning a unique ID to each grid square, and calculated an area-weighted value for each county (</w:t>
       </w:r>
-      <w:commentRangeStart w:id="21"/>
+      <w:commentRangeStart w:id="23"/>
       <w:r>
         <w:rPr>
           <w:sz w:val="24"/>
@@ -9681,13 +10815,13 @@
         </w:rPr>
         <w:t>Figure XX</w:t>
       </w:r>
-      <w:commentRangeEnd w:id="21"/>
+      <w:commentRangeEnd w:id="23"/>
       <w:r>
         <w:rPr>
           <w:rStyle w:val="CommentReference"/>
           <w:rFonts w:eastAsiaTheme="minorHAnsi" w:cstheme="minorBidi"/>
         </w:rPr>
-        <w:commentReference w:id="21"/>
+        <w:commentReference w:id="23"/>
       </w:r>
       <w:r>
         <w:rPr>
@@ -9798,7 +10932,7 @@
         </w:rPr>
         <w:t xml:space="preserve">calculated would accurately reflect that </w:t>
       </w:r>
-      <w:commentRangeStart w:id="22"/>
+      <w:commentRangeStart w:id="24"/>
       <w:r>
         <w:rPr>
           <w:sz w:val="24"/>
@@ -9806,13 +10940,13 @@
         </w:rPr>
         <w:t>(Figure XX).</w:t>
       </w:r>
-      <w:commentRangeEnd w:id="22"/>
+      <w:commentRangeEnd w:id="24"/>
       <w:r>
         <w:rPr>
           <w:rStyle w:val="CommentReference"/>
           <w:rFonts w:eastAsiaTheme="minorHAnsi" w:cstheme="minorBidi"/>
         </w:rPr>
-        <w:commentReference w:id="22"/>
+        <w:commentReference w:id="24"/>
       </w:r>
     </w:p>
     <w:p>
@@ -9824,7 +10958,7 @@
           <w:szCs w:val="24"/>
         </w:rPr>
       </w:pPr>
-      <w:commentRangeStart w:id="23"/>
+      <w:commentRangeStart w:id="25"/>
       <w:r>
         <w:rPr>
           <w:sz w:val="24"/>
@@ -9832,13 +10966,13 @@
         </w:rPr>
         <w:t xml:space="preserve">Figure XX </w:t>
       </w:r>
-      <w:commentRangeEnd w:id="23"/>
+      <w:commentRangeEnd w:id="25"/>
       <w:r>
         <w:rPr>
           <w:rStyle w:val="CommentReference"/>
           <w:rFonts w:eastAsiaTheme="minorHAnsi" w:cstheme="minorBidi"/>
         </w:rPr>
-        <w:commentReference w:id="23"/>
+        <w:commentReference w:id="25"/>
       </w:r>
       <w:r>
         <w:rPr>
@@ -9922,12 +11056,12 @@
       <w:pPr>
         <w:pStyle w:val="Heading3"/>
       </w:pPr>
-      <w:bookmarkStart w:id="24" w:name="_Toc5030029"/>
+      <w:bookmarkStart w:id="26" w:name="_Toc5048380"/>
       <w:r>
         <w:lastRenderedPageBreak/>
         <w:t>Overview of output</w:t>
       </w:r>
-      <w:bookmarkEnd w:id="24"/>
+      <w:bookmarkEnd w:id="26"/>
     </w:p>
     <w:p>
       <w:pPr>
@@ -9983,9 +11117,30 @@
           <w:sz w:val="24"/>
           <w:szCs w:val="24"/>
         </w:rPr>
-        <w:t xml:space="preserve">We conducted sensitivity analyses to assess how much our results might depend on the temperature metric used to generate anomalous temperature. First, instead of building our monthly temperature anomalies based on daily mean temperatures, we used daily maxima and minima. These measures were strongly correlated to those generated from daily means </w:t>
-      </w:r>
-      <w:commentRangeStart w:id="25"/>
+        <w:t>I</w:t>
+      </w:r>
+      <w:r>
+        <w:rPr>
+          <w:sz w:val="24"/>
+          <w:szCs w:val="24"/>
+        </w:rPr>
+        <w:t xml:space="preserve"> conducted sensitivity analyses to assess how much our results might depend on the temperature metric used to generate anomalous temperature. First, instead of building our monthly temperature anomalies based on daily mean temperatures, </w:t>
+      </w:r>
+      <w:r>
+        <w:rPr>
+          <w:sz w:val="24"/>
+          <w:szCs w:val="24"/>
+        </w:rPr>
+        <w:t>I</w:t>
+      </w:r>
+      <w:r>
+        <w:rPr>
+          <w:sz w:val="24"/>
+          <w:szCs w:val="24"/>
+        </w:rPr>
+        <w:t xml:space="preserve"> used daily maxima and minima. These measures were strongly correlated to those generated from daily means </w:t>
+      </w:r>
+      <w:commentRangeStart w:id="27"/>
       <w:r>
         <w:rPr>
           <w:sz w:val="24"/>
@@ -10007,20 +11162,34 @@
         </w:rPr>
         <w:t xml:space="preserve">), </w:t>
       </w:r>
-      <w:commentRangeEnd w:id="25"/>
+      <w:commentRangeEnd w:id="27"/>
       <w:r>
         <w:rPr>
           <w:rStyle w:val="CommentReference"/>
           <w:rFonts w:eastAsiaTheme="minorHAnsi" w:cstheme="minorBidi"/>
         </w:rPr>
-        <w:commentReference w:id="25"/>
-      </w:r>
-      <w:r>
-        <w:rPr>
-          <w:sz w:val="24"/>
-          <w:szCs w:val="24"/>
-        </w:rPr>
-        <w:t xml:space="preserve">and therefore we did </w:t>
+        <w:commentReference w:id="27"/>
+      </w:r>
+      <w:r>
+        <w:rPr>
+          <w:sz w:val="24"/>
+          <w:szCs w:val="24"/>
+        </w:rPr>
+        <w:t xml:space="preserve">and therefore </w:t>
+      </w:r>
+      <w:r>
+        <w:rPr>
+          <w:sz w:val="24"/>
+          <w:szCs w:val="24"/>
+        </w:rPr>
+        <w:t>I</w:t>
+      </w:r>
+      <w:r>
+        <w:rPr>
+          <w:sz w:val="24"/>
+          <w:szCs w:val="24"/>
+        </w:rPr>
+        <w:t xml:space="preserve"> did </w:t>
       </w:r>
       <w:r>
         <w:rPr>
@@ -10083,7 +11252,35 @@
           <w:sz w:val="24"/>
           <w:szCs w:val="24"/>
         </w:rPr>
-        <w:t>To calculate the magnitude of temperature anomaly by state and month, we first calculated 30-year (long-term) norm temperatures (from 1980-2009) for each month in each state. We calculated for 30 years because it is the duration used in climate assessments.</w:t>
+        <w:t xml:space="preserve">To calculate the magnitude of temperature anomaly by state and month, </w:t>
+      </w:r>
+      <w:r>
+        <w:rPr>
+          <w:sz w:val="24"/>
+          <w:szCs w:val="24"/>
+        </w:rPr>
+        <w:t>I</w:t>
+      </w:r>
+      <w:r>
+        <w:rPr>
+          <w:sz w:val="24"/>
+          <w:szCs w:val="24"/>
+        </w:rPr>
+        <w:t xml:space="preserve"> first calculated 30-year (long-term) norm temperatures (from 1980-2009) for each month in each state. </w:t>
+      </w:r>
+      <w:r>
+        <w:rPr>
+          <w:sz w:val="24"/>
+          <w:szCs w:val="24"/>
+        </w:rPr>
+        <w:t>I</w:t>
+      </w:r>
+      <w:r>
+        <w:rPr>
+          <w:sz w:val="24"/>
+          <w:szCs w:val="24"/>
+        </w:rPr>
+        <w:t xml:space="preserve"> calculated for 30 years because it is the duration used in climate assessments.</w:t>
       </w:r>
       <w:r>
         <w:rPr>
@@ -10097,7 +11294,7 @@
           <w:sz w:val="24"/>
           <w:szCs w:val="24"/>
         </w:rPr>
-        <w:instrText>ADDIN CSL_CITATION {"citationItems":[{"id":"ITEM-1","itemData":{"DOI":"10.1016/C2009-0-00034-8","ISBN":"9780127329512","ISSN":"0949-1775","PMID":"21405039","abstract":"Wallace and Hobbs original edition of Atmospheric Science helped define the field nearly 30 years ago, and has served as the cornerstone for most university curriculums. Now students and professionals alike can use this updated classic to understand atmospheric phenomena in the context of the latest discoveries and technologies, and prepare themselves for more advanced study and real-life problem solving. Atmospheric Science, Second Edition, has been completely revamped in terms of content and appearance. It contains new chapters on atmospheric chemistry, the Earth system,climate, and the atmospheric boundary layer, as well as enhanced treatment of atmospheric dynamics, weather forecasting, radiative transfer, severe storms, and human impacts, such as global warming. The authors illustrate concepts with colorful state-of-the-art imagery and cover a vast amount of new information in the field. They have also developed several online materials for instructors who adopt the text.With its thorough coverage of the fundamentals, clear explanations, and extensive updates, Wallace &amp; Hobbs' Atmospheric Science, Second Edition, is the essential first step in educating today's atmospheric scientists. © 2006 Elsevier Inc. All rights reserved.","author":[{"dropping-particle":"","family":"Wallace","given":"John M.","non-dropping-particle":"","parse-names":false,"suffix":""},{"dropping-particle":"V.","family":"Hobbs","given":"Peter","non-dropping-particle":"","parse-names":false,"suffix":""}],"container-title":"Atmospheric Science: An Introductory Survey: Second Edition","id":"ITEM-1","issued":{"date-parts":[["2006"]]},"title":"Atmospheric science: An introductory survey: Second edition","type":"book"},"uris":["http://www.mendeley.com/documents/?uuid=e319ccab-3c4d-4cf7-994d-a28a24676675"]}],"mendeley":{"formattedCitation":"&lt;sup&gt;19&lt;/sup&gt;","plainTextFormattedCitation":"19","previouslyFormattedCitation":"&lt;sup&gt;20&lt;/sup&gt;"},"properties":{"noteIndex":0},"schema":"https://github.com/citation-style-language/schema/raw/master/csl-citation.json"}</w:instrText>
+        <w:instrText>ADDIN CSL_CITATION {"citationItems":[{"id":"ITEM-1","itemData":{"DOI":"10.1016/C2009-0-00034-8","ISBN":"9780127329512","ISSN":"0949-1775","PMID":"21405039","abstract":"Wallace and Hobbs original edition of Atmospheric Science helped define the field nearly 30 years ago, and has served as the cornerstone for most university curriculums. Now students and professionals alike can use this updated classic to understand atmospheric phenomena in the context of the latest discoveries and technologies, and prepare themselves for more advanced study and real-life problem solving. Atmospheric Science, Second Edition, has been completely revamped in terms of content and appearance. It contains new chapters on atmospheric chemistry, the Earth system,climate, and the atmospheric boundary layer, as well as enhanced treatment of atmospheric dynamics, weather forecasting, radiative transfer, severe storms, and human impacts, such as global warming. The authors illustrate concepts with colorful state-of-the-art imagery and cover a vast amount of new information in the field. They have also developed several online materials for instructors who adopt the text.With its thorough coverage of the fundamentals, clear explanations, and extensive updates, Wallace &amp; Hobbs' Atmospheric Science, Second Edition, is the essential first step in educating today's atmospheric scientists. © 2006 Elsevier Inc. All rights reserved.","author":[{"dropping-particle":"","family":"Wallace","given":"John M.","non-dropping-particle":"","parse-names":false,"suffix":""},{"dropping-particle":"V.","family":"Hobbs","given":"Peter","non-dropping-particle":"","parse-names":false,"suffix":""}],"container-title":"Atmospheric Science: An Introductory Survey: Second Edition","id":"ITEM-1","issued":{"date-parts":[["2006"]]},"title":"Atmospheric science: An introductory survey: Second edition","type":"book"},"uris":["http://www.mendeley.com/documents/?uuid=e319ccab-3c4d-4cf7-994d-a28a24676675"]}],"mendeley":{"formattedCitation":"&lt;sup&gt;21&lt;/sup&gt;","plainTextFormattedCitation":"21","previouslyFormattedCitation":"&lt;sup&gt;20&lt;/sup&gt;"},"properties":{"noteIndex":0},"schema":"https://github.com/citation-style-language/schema/raw/master/csl-citation.json"}</w:instrText>
       </w:r>
       <w:r>
         <w:rPr>
@@ -10113,7 +11310,7 @@
           <w:szCs w:val="24"/>
           <w:vertAlign w:val="superscript"/>
         </w:rPr>
-        <w:t>19</w:t>
+        <w:t>21</w:t>
       </w:r>
       <w:r>
         <w:rPr>
@@ -10127,9 +11324,23 @@
           <w:sz w:val="24"/>
           <w:szCs w:val="24"/>
         </w:rPr>
-        <w:t xml:space="preserve"> We subtracted these long-term norm temperatures from respective monthly temperature values to generate a temperature anomaly time series for each month and year in each state </w:t>
-      </w:r>
-      <w:commentRangeStart w:id="26"/>
+        <w:t xml:space="preserve"> </w:t>
+      </w:r>
+      <w:r>
+        <w:rPr>
+          <w:sz w:val="24"/>
+          <w:szCs w:val="24"/>
+        </w:rPr>
+        <w:t>I</w:t>
+      </w:r>
+      <w:r>
+        <w:rPr>
+          <w:sz w:val="24"/>
+          <w:szCs w:val="24"/>
+        </w:rPr>
+        <w:t xml:space="preserve"> subtracted these long-term norm temperatures from respective monthly temperature values to generate a temperature anomaly time series for each month and year in each state </w:t>
+      </w:r>
+      <w:commentRangeStart w:id="28"/>
       <w:r>
         <w:rPr>
           <w:sz w:val="24"/>
@@ -10137,13 +11348,13 @@
         </w:rPr>
         <w:t xml:space="preserve">(Figure XX). </w:t>
       </w:r>
-      <w:commentRangeEnd w:id="26"/>
+      <w:commentRangeEnd w:id="28"/>
       <w:r>
         <w:rPr>
           <w:rStyle w:val="CommentReference"/>
           <w:rFonts w:eastAsiaTheme="minorHAnsi" w:cstheme="minorBidi"/>
         </w:rPr>
-        <w:commentReference w:id="26"/>
+        <w:commentReference w:id="28"/>
       </w:r>
       <w:r>
         <w:rPr>
@@ -10212,7 +11423,7 @@
         </w:rPr>
         <w:t xml:space="preserve">. </w:t>
       </w:r>
-      <w:commentRangeStart w:id="27"/>
+      <w:commentRangeStart w:id="29"/>
       <w:r>
         <w:rPr>
           <w:sz w:val="24"/>
@@ -10220,13 +11431,13 @@
         </w:rPr>
         <w:t xml:space="preserve">Table XX </w:t>
       </w:r>
-      <w:commentRangeEnd w:id="27"/>
+      <w:commentRangeEnd w:id="29"/>
       <w:r>
         <w:rPr>
           <w:rStyle w:val="CommentReference"/>
           <w:rFonts w:eastAsiaTheme="minorHAnsi" w:cstheme="minorBidi"/>
         </w:rPr>
-        <w:commentReference w:id="27"/>
+        <w:commentReference w:id="29"/>
       </w:r>
       <w:r>
         <w:rPr>
@@ -10240,11 +11451,11 @@
       <w:pPr>
         <w:pStyle w:val="Heading3"/>
       </w:pPr>
-      <w:bookmarkStart w:id="28" w:name="_Toc5030030"/>
+      <w:bookmarkStart w:id="30" w:name="_Toc5048381"/>
       <w:r>
         <w:t>Applicability to other studies</w:t>
       </w:r>
-      <w:bookmarkEnd w:id="28"/>
+      <w:bookmarkEnd w:id="30"/>
     </w:p>
     <w:p>
       <w:pPr>
@@ -10326,11 +11537,11 @@
         <w:pStyle w:val="Heading2"/>
         <w:spacing w:line="480" w:lineRule="auto"/>
       </w:pPr>
-      <w:bookmarkStart w:id="29" w:name="_Toc5030031"/>
+      <w:bookmarkStart w:id="31" w:name="_Toc5048382"/>
       <w:r>
         <w:t>Discussion</w:t>
       </w:r>
-      <w:bookmarkEnd w:id="29"/>
+      <w:bookmarkEnd w:id="31"/>
     </w:p>
     <w:p>
       <w:pPr>
@@ -11609,6 +12820,7 @@
         <w:rPr>
           <w:noProof/>
           <w:sz w:val="24"/>
+          <w:lang w:val="en-US"/>
         </w:rPr>
       </w:pPr>
       <w:r>
@@ -11626,7 +12838,61 @@
           <w:lang w:val="en-US"/>
         </w:rPr>
         <w:tab/>
-        <w:t>Wallace JM, Hobbs P V. Atmospheric science: An introductory survey: Second edition. 2006 DOI:10.1016/C2009-0-00034-8.</w:t>
+        <w:t xml:space="preserve">Gasparrini A, Guo Y, Hashizume M, </w:t>
+      </w:r>
+      <w:r>
+        <w:rPr>
+          <w:i/>
+          <w:iCs/>
+          <w:noProof/>
+          <w:sz w:val="24"/>
+          <w:lang w:val="en-US"/>
+        </w:rPr>
+        <w:t>et al.</w:t>
+      </w:r>
+      <w:r>
+        <w:rPr>
+          <w:noProof/>
+          <w:sz w:val="24"/>
+          <w:lang w:val="en-US"/>
+        </w:rPr>
+        <w:t xml:space="preserve"> Mortality risk attributable to high and low ambient temperature: A multicountry observational study. </w:t>
+      </w:r>
+      <w:r>
+        <w:rPr>
+          <w:i/>
+          <w:iCs/>
+          <w:noProof/>
+          <w:sz w:val="24"/>
+          <w:lang w:val="en-US"/>
+        </w:rPr>
+        <w:t>Lancet</w:t>
+      </w:r>
+      <w:r>
+        <w:rPr>
+          <w:noProof/>
+          <w:sz w:val="24"/>
+          <w:lang w:val="en-US"/>
+        </w:rPr>
+        <w:t xml:space="preserve"> 2015; </w:t>
+      </w:r>
+      <w:r>
+        <w:rPr>
+          <w:b/>
+          <w:bCs/>
+          <w:noProof/>
+          <w:sz w:val="24"/>
+          <w:lang w:val="en-US"/>
+        </w:rPr>
+        <w:t>386</w:t>
+      </w:r>
+      <w:r>
+        <w:rPr>
+          <w:noProof/>
+          <w:sz w:val="24"/>
+          <w:lang w:val="en-US"/>
+        </w:rPr>
+        <w:t>: 369–75.</w:t>
       </w:r>
     </w:p>
     <w:p>
@@ -11638,6 +12904,105 @@
         <w:spacing w:line="240" w:lineRule="auto"/>
         <w:ind w:left="640" w:hanging="640"/>
         <w:rPr>
+          <w:noProof/>
+          <w:sz w:val="24"/>
+          <w:lang w:val="en-US"/>
+        </w:rPr>
+      </w:pPr>
+      <w:r>
+        <w:rPr>
+          <w:noProof/>
+          <w:sz w:val="24"/>
+          <w:lang w:val="en-US"/>
+        </w:rPr>
+        <w:t>20</w:t>
+      </w:r>
+      <w:r>
+        <w:rPr>
+          <w:noProof/>
+          <w:sz w:val="24"/>
+          <w:lang w:val="en-US"/>
+        </w:rPr>
+        <w:tab/>
+        <w:t xml:space="preserve">Bennett JE, Blangiardo M, Fecht D, Elliott P, Ezzati M. Vulnerability to the mortality effects of warm temperature in the districts of England and Wales. </w:t>
+      </w:r>
+      <w:r>
+        <w:rPr>
+          <w:i/>
+          <w:iCs/>
+          <w:noProof/>
+          <w:sz w:val="24"/>
+          <w:lang w:val="en-US"/>
+        </w:rPr>
+        <w:t>Nat Clim Chang</w:t>
+      </w:r>
+      <w:r>
+        <w:rPr>
+          <w:noProof/>
+          <w:sz w:val="24"/>
+          <w:lang w:val="en-US"/>
+        </w:rPr>
+        <w:t xml:space="preserve"> 2014; </w:t>
+      </w:r>
+      <w:r>
+        <w:rPr>
+          <w:b/>
+          <w:bCs/>
+          <w:noProof/>
+          <w:sz w:val="24"/>
+          <w:lang w:val="en-US"/>
+        </w:rPr>
+        <w:t>4</w:t>
+      </w:r>
+      <w:r>
+        <w:rPr>
+          <w:noProof/>
+          <w:sz w:val="24"/>
+          <w:lang w:val="en-US"/>
+        </w:rPr>
+        <w:t>: 269–73.</w:t>
+      </w:r>
+    </w:p>
+    <w:p>
+      <w:pPr>
+        <w:widowControl w:val="0"/>
+        <w:autoSpaceDE w:val="0"/>
+        <w:autoSpaceDN w:val="0"/>
+        <w:adjustRightInd w:val="0"/>
+        <w:spacing w:line="240" w:lineRule="auto"/>
+        <w:ind w:left="640" w:hanging="640"/>
+        <w:rPr>
+          <w:noProof/>
+          <w:sz w:val="24"/>
+        </w:rPr>
+      </w:pPr>
+      <w:r>
+        <w:rPr>
+          <w:noProof/>
+          <w:sz w:val="24"/>
+          <w:lang w:val="en-US"/>
+        </w:rPr>
+        <w:t>21</w:t>
+      </w:r>
+      <w:r>
+        <w:rPr>
+          <w:noProof/>
+          <w:sz w:val="24"/>
+          <w:lang w:val="en-US"/>
+        </w:rPr>
+        <w:tab/>
+        <w:t>Wallace JM, Hobbs P V. Atmospheric science: An introductory survey: Second edition. 2006 DOI:10.1016/C2009-0-00034-8.</w:t>
+      </w:r>
+    </w:p>
+    <w:p>
+      <w:pPr>
+        <w:widowControl w:val="0"/>
+        <w:autoSpaceDE w:val="0"/>
+        <w:autoSpaceDN w:val="0"/>
+        <w:adjustRightInd w:val="0"/>
+        <w:spacing w:line="240" w:lineRule="auto"/>
+        <w:ind w:left="640" w:hanging="640"/>
+        <w:rPr>
           <w:b/>
           <w:sz w:val="24"/>
           <w:szCs w:val="24"/>
@@ -11653,8 +13018,6 @@
       </w:r>
     </w:p>
     <w:sectPr>
-      <w:footerReference w:type="even" r:id="rId21"/>
-      <w:footerReference w:type="default" r:id="rId22"/>
       <w:pgSz w:w="11900" w:h="16840"/>
       <w:pgMar w:top="1440" w:right="1440" w:bottom="1440" w:left="1440" w:header="720" w:footer="720" w:gutter="0"/>
       <w:lnNumType w:countBy="1" w:restart="continuous"/>
@@ -11667,7 +13030,7 @@
 
 <file path=word/comments.xml><?xml version="1.0" encoding="utf-8"?>
 <w:comments xmlns:wpc="http://schemas.microsoft.com/office/word/2010/wordprocessingCanvas" xmlns:cx="http://schemas.microsoft.com/office/drawing/2014/chartex" xmlns:cx1="http://schemas.microsoft.com/office/drawing/2015/9/8/chartex" xmlns:cx2="http://schemas.microsoft.com/office/drawing/2015/10/21/chartex" xmlns:cx3="http://schemas.microsoft.com/office/drawing/2016/5/9/chartex" xmlns:cx4="http://schemas.microsoft.com/office/drawing/2016/5/10/chartex" xmlns:cx5="http://schemas.microsoft.com/office/drawing/2016/5/11/chartex" xmlns:cx6="http://schemas.microsoft.com/office/drawing/2016/5/12/chartex" xmlns:cx7="http://schemas.microsoft.com/office/drawing/2016/5/13/chartex" xmlns:cx8="http://schemas.microsoft.com/office/drawing/2016/5/14/chartex" xmlns:mc="http://schemas.openxmlformats.org/markup-compatibility/2006" xmlns:aink="http://schemas.microsoft.com/office/drawing/2016/ink" xmlns:am3d="http://schemas.microsoft.com/office/drawing/2017/model3d" xmlns:o="urn:schemas-microsoft-com:office:office" xmlns:r="http://schemas.openxmlformats.org/officeDocument/2006/relationships" xmlns:m="http://schemas.openxmlformats.org/officeDocument/2006/math" xmlns:v="urn:schemas-microsoft-com:vml" xmlns:wp14="http://schemas.microsoft.com/office/word/2010/wordprocessingDrawing" xmlns:wp="http://schemas.openxmlformats.org/drawingml/2006/wordprocessingDrawing" xmlns:w10="urn:schemas-microsoft-com:office:word" xmlns:w="http://schemas.openxmlformats.org/wordprocessingml/2006/main" xmlns:w14="http://schemas.microsoft.com/office/word/2010/wordml" xmlns:w15="http://schemas.microsoft.com/office/word/2012/wordml" xmlns:w16cid="http://schemas.microsoft.com/office/word/2016/wordml/cid" xmlns:w16se="http://schemas.microsoft.com/office/word/2015/wordml/symex" xmlns:wpg="http://schemas.microsoft.com/office/word/2010/wordprocessingGroup" xmlns:wpi="http://schemas.microsoft.com/office/word/2010/wordprocessingInk" xmlns:wne="http://schemas.microsoft.com/office/word/2006/wordml" xmlns:wps="http://schemas.microsoft.com/office/word/2010/wordprocessingShape" mc:Ignorable="w14 w15 w16se w16cid wp14">
-  <w:comment w:id="8" w:author="Robbie Parks" w:date="2019-04-01T08:25:00Z" w:initials="RP">
+  <w:comment w:id="18" w:author="Robbie Parks" w:date="2019-04-01T21:47:00Z" w:initials="RP">
     <w:p>
       <w:pPr>
         <w:pStyle w:val="CommentText"/>
@@ -11679,11 +13042,14 @@
         <w:annotationRef/>
       </w:r>
       <w:r>
-        <w:t>Flow diagram a la Kyle’s</w:t>
+        <w:t>Pie chart by age and sex of other causes of death from a particular year</w:t>
+      </w:r>
+      <w:r>
+        <w:t xml:space="preserve"> or at least a quote of kinds of deaths which led to other causes</w:t>
       </w:r>
     </w:p>
   </w:comment>
-  <w:comment w:id="11" w:author="Robbie Parks" w:date="2019-03-17T18:37:00Z" w:initials="RP">
+  <w:comment w:id="23" w:author="Robbie Parks" w:date="2019-03-16T20:16:00Z" w:initials="RP">
     <w:p>
       <w:pPr>
         <w:pStyle w:val="ListParagraph"/>
@@ -11691,10 +13057,10 @@
           <w:ilvl w:val="0"/>
           <w:numId w:val="15"/>
         </w:numPr>
-        <w:spacing w:after="0" w:line="240" w:lineRule="auto"/>
-        <w:rPr>
-          <w:rFonts w:ascii="Arial" w:hAnsi="Arial" w:cs="Arial"/>
-          <w:color w:val="00B050"/>
+        <w:rPr>
+          <w:rFonts w:ascii="Times New Roman" w:hAnsi="Times New Roman"/>
+          <w:sz w:val="24"/>
+          <w:szCs w:val="24"/>
         </w:rPr>
       </w:pPr>
       <w:r>
@@ -11705,47 +13071,15 @@
       </w:r>
       <w:r>
         <w:rPr>
-          <w:rFonts w:ascii="Arial" w:hAnsi="Arial" w:cs="Arial"/>
-          <w:color w:val="00B050"/>
-        </w:rPr>
-        <w:t>Breakdown of broad cause specific death rates by age group and sex:</w:t>
-      </w:r>
-    </w:p>
-    <w:p>
-      <w:pPr>
-        <w:pStyle w:val="ListParagraph"/>
-        <w:numPr>
-          <w:ilvl w:val="1"/>
-          <w:numId w:val="15"/>
-        </w:numPr>
-        <w:spacing w:after="0" w:line="240" w:lineRule="auto"/>
-        <w:rPr>
-          <w:rFonts w:ascii="Arial" w:hAnsi="Arial" w:cs="Arial"/>
-          <w:color w:val="00B050"/>
-        </w:rPr>
-      </w:pPr>
-      <w:r>
-        <w:rPr>
-          <w:rFonts w:ascii="Arial" w:hAnsi="Arial" w:cs="Arial"/>
-          <w:color w:val="00B050"/>
-        </w:rPr>
-        <w:t>By number</w:t>
-      </w:r>
-    </w:p>
-    <w:p>
-      <w:pPr>
-        <w:pStyle w:val="CommentText"/>
-      </w:pPr>
-      <w:r>
-        <w:rPr>
-          <w:rFonts w:ascii="Arial" w:hAnsi="Arial" w:cs="Arial"/>
-          <w:color w:val="00B050"/>
-        </w:rPr>
-        <w:t>By proportion</w:t>
+          <w:rFonts w:ascii="Times New Roman" w:hAnsi="Times New Roman"/>
+          <w:sz w:val="24"/>
+          <w:szCs w:val="24"/>
+        </w:rPr>
+        <w:t>Processing average county values from grids</w:t>
       </w:r>
     </w:p>
   </w:comment>
-  <w:comment w:id="12" w:author="Robbie Parks" w:date="2019-03-17T18:35:00Z" w:initials="RP">
+  <w:comment w:id="24" w:author="Robbie Parks" w:date="2019-03-16T20:23:00Z" w:initials="RP">
     <w:p>
       <w:pPr>
         <w:pStyle w:val="ListParagraph"/>
@@ -11753,10 +13087,10 @@
           <w:ilvl w:val="0"/>
           <w:numId w:val="15"/>
         </w:numPr>
-        <w:spacing w:after="0" w:line="240" w:lineRule="auto"/>
-        <w:rPr>
-          <w:rFonts w:ascii="Arial" w:hAnsi="Arial" w:cs="Arial"/>
-          <w:color w:val="00B050"/>
+        <w:rPr>
+          <w:rFonts w:ascii="Times New Roman" w:hAnsi="Times New Roman"/>
+          <w:sz w:val="24"/>
+          <w:szCs w:val="24"/>
         </w:rPr>
       </w:pPr>
       <w:r>
@@ -11767,14 +13101,15 @@
       </w:r>
       <w:r>
         <w:rPr>
-          <w:rFonts w:ascii="Arial" w:hAnsi="Arial" w:cs="Arial"/>
-          <w:color w:val="00B050"/>
-        </w:rPr>
-        <w:t>Time series (monthly) of broad cause specific ASDRs (gold and silver plots)</w:t>
+          <w:rFonts w:ascii="Times New Roman" w:hAnsi="Times New Roman"/>
+          <w:sz w:val="24"/>
+          <w:szCs w:val="24"/>
+        </w:rPr>
+        <w:t>Highlighting any extreme difference in population distribution by age to show how it may be relevant to generate temperature by age group and sex.</w:t>
       </w:r>
     </w:p>
   </w:comment>
-  <w:comment w:id="13" w:author="Robbie Parks" w:date="2019-03-17T18:35:00Z" w:initials="RP">
+  <w:comment w:id="25" w:author="Robbie Parks" w:date="2019-03-16T20:29:00Z" w:initials="RP">
     <w:p>
       <w:pPr>
         <w:pStyle w:val="ListParagraph"/>
@@ -11782,10 +13117,10 @@
           <w:ilvl w:val="0"/>
           <w:numId w:val="15"/>
         </w:numPr>
-        <w:spacing w:after="0" w:line="240" w:lineRule="auto"/>
-        <w:rPr>
-          <w:rFonts w:ascii="Arial" w:hAnsi="Arial" w:cs="Arial"/>
-          <w:color w:val="00B050"/>
+        <w:rPr>
+          <w:rFonts w:ascii="Times New Roman" w:hAnsi="Times New Roman"/>
+          <w:sz w:val="24"/>
+          <w:szCs w:val="24"/>
         </w:rPr>
       </w:pPr>
       <w:r>
@@ -11796,29 +13131,18 @@
       </w:r>
       <w:r>
         <w:rPr>
-          <w:rStyle w:val="CommentReference"/>
-        </w:rPr>
-        <w:annotationRef/>
-      </w:r>
-      <w:r>
-        <w:rPr>
-          <w:rFonts w:ascii="Arial" w:hAnsi="Arial" w:cs="Arial"/>
-          <w:color w:val="00B050"/>
-        </w:rPr>
-        <w:t>Time series (monthly) of broad cause specific ASDRs (gold and silver plots)</w:t>
+          <w:rFonts w:ascii="Times New Roman" w:hAnsi="Times New Roman"/>
+          <w:sz w:val="24"/>
+          <w:szCs w:val="24"/>
+        </w:rPr>
+        <w:t>Map of average temperatures by month and state (longterm_nonnormals_map.pdf)</w:t>
       </w:r>
     </w:p>
   </w:comment>
-  <w:comment w:id="14" w:author="Robbie Parks" w:date="2019-03-17T18:35:00Z" w:initials="RP">
+  <w:comment w:id="27" w:author="Robbie Parks" w:date="2019-03-18T01:12:00Z" w:initials="RP">
     <w:p>
       <w:pPr>
-        <w:pStyle w:val="ListParagraph"/>
-        <w:spacing w:after="0" w:line="240" w:lineRule="auto"/>
-        <w:ind w:left="0"/>
-        <w:rPr>
-          <w:rFonts w:ascii="Arial" w:hAnsi="Arial" w:cs="Arial"/>
-          <w:color w:val="00B050"/>
-        </w:rPr>
+        <w:pStyle w:val="CommentText"/>
       </w:pPr>
       <w:r>
         <w:rPr>
@@ -11827,32 +13151,14 @@
         <w:annotationRef/>
       </w:r>
       <w:r>
-        <w:rPr>
-          <w:rStyle w:val="CommentReference"/>
-        </w:rPr>
-        <w:annotationRef/>
-      </w:r>
-      <w:r>
-        <w:rPr>
-          <w:rStyle w:val="CommentReference"/>
-        </w:rPr>
-        <w:t>Sub-groups in later chapter</w:t>
+        <w:t>Supplementary table 2 from injury paper Nature CC draft</w:t>
       </w:r>
     </w:p>
   </w:comment>
-  <w:comment w:id="15" w:author="Robbie Parks" w:date="2019-03-17T18:37:00Z" w:initials="RP">
+  <w:comment w:id="28" w:author="Robbie Parks" w:date="2019-03-18T01:14:00Z" w:initials="RP">
     <w:p>
       <w:pPr>
-        <w:pStyle w:val="ListParagraph"/>
-        <w:numPr>
-          <w:ilvl w:val="0"/>
-          <w:numId w:val="15"/>
-        </w:numPr>
-        <w:spacing w:after="0" w:line="240" w:lineRule="auto"/>
-        <w:rPr>
-          <w:rFonts w:ascii="Arial" w:hAnsi="Arial" w:cs="Arial"/>
-          <w:color w:val="00B050"/>
-        </w:rPr>
+        <w:pStyle w:val="CommentText"/>
       </w:pPr>
       <w:r>
         <w:rPr>
@@ -11861,170 +13167,11 @@
         <w:annotationRef/>
       </w:r>
       <w:r>
-        <w:rPr>
-          <w:rFonts w:ascii="Arial" w:hAnsi="Arial" w:cs="Arial"/>
-          <w:color w:val="00B050"/>
-        </w:rPr>
-        <w:t>Breakdown of broad cause specific death rates by age group and sex:</w:t>
-      </w:r>
-    </w:p>
-    <w:p>
-      <w:pPr>
-        <w:pStyle w:val="ListParagraph"/>
-        <w:numPr>
-          <w:ilvl w:val="1"/>
-          <w:numId w:val="15"/>
-        </w:numPr>
-        <w:spacing w:after="0" w:line="240" w:lineRule="auto"/>
-        <w:rPr>
-          <w:rFonts w:ascii="Arial" w:hAnsi="Arial" w:cs="Arial"/>
-          <w:color w:val="00B050"/>
-        </w:rPr>
-      </w:pPr>
-      <w:r>
-        <w:rPr>
-          <w:rFonts w:ascii="Arial" w:hAnsi="Arial" w:cs="Arial"/>
-          <w:color w:val="00B050"/>
-        </w:rPr>
-        <w:t>By number</w:t>
-      </w:r>
-    </w:p>
-    <w:p>
-      <w:pPr>
-        <w:pStyle w:val="CommentText"/>
-      </w:pPr>
-      <w:r>
-        <w:rPr>
-          <w:rFonts w:ascii="Arial" w:hAnsi="Arial" w:cs="Arial"/>
-          <w:color w:val="00B050"/>
-        </w:rPr>
-        <w:t>By proportion</w:t>
+        <w:t>Anomaly schematic from injury paper</w:t>
       </w:r>
     </w:p>
   </w:comment>
-  <w:comment w:id="21" w:author="Robbie Parks" w:date="2019-03-16T20:16:00Z" w:initials="RP">
-    <w:p>
-      <w:pPr>
-        <w:pStyle w:val="ListParagraph"/>
-        <w:numPr>
-          <w:ilvl w:val="0"/>
-          <w:numId w:val="15"/>
-        </w:numPr>
-        <w:rPr>
-          <w:rFonts w:ascii="Times New Roman" w:hAnsi="Times New Roman"/>
-          <w:sz w:val="24"/>
-          <w:szCs w:val="24"/>
-        </w:rPr>
-      </w:pPr>
-      <w:r>
-        <w:rPr>
-          <w:rStyle w:val="CommentReference"/>
-        </w:rPr>
-        <w:annotationRef/>
-      </w:r>
-      <w:r>
-        <w:rPr>
-          <w:rFonts w:ascii="Times New Roman" w:hAnsi="Times New Roman"/>
-          <w:sz w:val="24"/>
-          <w:szCs w:val="24"/>
-        </w:rPr>
-        <w:t>Processing average county values from grids</w:t>
-      </w:r>
-    </w:p>
-  </w:comment>
-  <w:comment w:id="22" w:author="Robbie Parks" w:date="2019-03-16T20:23:00Z" w:initials="RP">
-    <w:p>
-      <w:pPr>
-        <w:pStyle w:val="ListParagraph"/>
-        <w:numPr>
-          <w:ilvl w:val="0"/>
-          <w:numId w:val="15"/>
-        </w:numPr>
-        <w:rPr>
-          <w:rFonts w:ascii="Times New Roman" w:hAnsi="Times New Roman"/>
-          <w:sz w:val="24"/>
-          <w:szCs w:val="24"/>
-        </w:rPr>
-      </w:pPr>
-      <w:r>
-        <w:rPr>
-          <w:rStyle w:val="CommentReference"/>
-        </w:rPr>
-        <w:annotationRef/>
-      </w:r>
-      <w:r>
-        <w:rPr>
-          <w:rFonts w:ascii="Times New Roman" w:hAnsi="Times New Roman"/>
-          <w:sz w:val="24"/>
-          <w:szCs w:val="24"/>
-        </w:rPr>
-        <w:t>Highlighting any extreme difference in population distribution by age to show how it may be relevant to generate temperature by age group and sex.</w:t>
-      </w:r>
-    </w:p>
-  </w:comment>
-  <w:comment w:id="23" w:author="Robbie Parks" w:date="2019-03-16T20:29:00Z" w:initials="RP">
-    <w:p>
-      <w:pPr>
-        <w:pStyle w:val="ListParagraph"/>
-        <w:numPr>
-          <w:ilvl w:val="0"/>
-          <w:numId w:val="15"/>
-        </w:numPr>
-        <w:rPr>
-          <w:rFonts w:ascii="Times New Roman" w:hAnsi="Times New Roman"/>
-          <w:sz w:val="24"/>
-          <w:szCs w:val="24"/>
-        </w:rPr>
-      </w:pPr>
-      <w:r>
-        <w:rPr>
-          <w:rStyle w:val="CommentReference"/>
-        </w:rPr>
-        <w:annotationRef/>
-      </w:r>
-      <w:r>
-        <w:rPr>
-          <w:rFonts w:ascii="Times New Roman" w:hAnsi="Times New Roman"/>
-          <w:sz w:val="24"/>
-          <w:szCs w:val="24"/>
-        </w:rPr>
-        <w:t>Map of average temperatures by month and state (longterm_nonnormals_map.pdf)</w:t>
-      </w:r>
-    </w:p>
-  </w:comment>
-  <w:comment w:id="25" w:author="Robbie Parks" w:date="2019-03-18T01:12:00Z" w:initials="RP">
-    <w:p>
-      <w:pPr>
-        <w:pStyle w:val="CommentText"/>
-      </w:pPr>
-      <w:r>
-        <w:rPr>
-          <w:rStyle w:val="CommentReference"/>
-        </w:rPr>
-        <w:annotationRef/>
-      </w:r>
-      <w:r>
-        <w:t>Supplementary table 2 from injury paper Nature CC draft</w:t>
-      </w:r>
-    </w:p>
-  </w:comment>
-  <w:comment w:id="26" w:author="Robbie Parks" w:date="2019-03-18T01:14:00Z" w:initials="RP">
-    <w:p>
-      <w:pPr>
-        <w:pStyle w:val="CommentText"/>
-      </w:pPr>
-      <w:r>
-        <w:rPr>
-          <w:rStyle w:val="CommentReference"/>
-        </w:rPr>
-        <w:annotationRef/>
-      </w:r>
-      <w:r>
-        <w:t>Anomaly schematic from injury paper</w:t>
-      </w:r>
-    </w:p>
-  </w:comment>
-  <w:comment w:id="27" w:author="Robbie Parks" w:date="2019-03-18T01:05:00Z" w:initials="RP">
+  <w:comment w:id="29" w:author="Robbie Parks" w:date="2019-03-18T01:05:00Z" w:initials="RP">
     <w:p>
       <w:pPr>
         <w:pStyle w:val="ListParagraph"/>
@@ -12081,12 +13228,7 @@
 
 <file path=word/commentsExtended.xml><?xml version="1.0" encoding="utf-8"?>
 <w15:commentsEx xmlns:wpc="http://schemas.microsoft.com/office/word/2010/wordprocessingCanvas" xmlns:cx="http://schemas.microsoft.com/office/drawing/2014/chartex" xmlns:cx1="http://schemas.microsoft.com/office/drawing/2015/9/8/chartex" xmlns:cx2="http://schemas.microsoft.com/office/drawing/2015/10/21/chartex" xmlns:cx3="http://schemas.microsoft.com/office/drawing/2016/5/9/chartex" xmlns:cx4="http://schemas.microsoft.com/office/drawing/2016/5/10/chartex" xmlns:cx5="http://schemas.microsoft.com/office/drawing/2016/5/11/chartex" xmlns:cx6="http://schemas.microsoft.com/office/drawing/2016/5/12/chartex" xmlns:cx7="http://schemas.microsoft.com/office/drawing/2016/5/13/chartex" xmlns:cx8="http://schemas.microsoft.com/office/drawing/2016/5/14/chartex" xmlns:mc="http://schemas.openxmlformats.org/markup-compatibility/2006" xmlns:aink="http://schemas.microsoft.com/office/drawing/2016/ink" xmlns:am3d="http://schemas.microsoft.com/office/drawing/2017/model3d" xmlns:o="urn:schemas-microsoft-com:office:office" xmlns:r="http://schemas.openxmlformats.org/officeDocument/2006/relationships" xmlns:m="http://schemas.openxmlformats.org/officeDocument/2006/math" xmlns:v="urn:schemas-microsoft-com:vml" xmlns:wp14="http://schemas.microsoft.com/office/word/2010/wordprocessingDrawing" xmlns:wp="http://schemas.openxmlformats.org/drawingml/2006/wordprocessingDrawing" xmlns:w10="urn:schemas-microsoft-com:office:word" xmlns:w="http://schemas.openxmlformats.org/wordprocessingml/2006/main" xmlns:w14="http://schemas.microsoft.com/office/word/2010/wordml" xmlns:w15="http://schemas.microsoft.com/office/word/2012/wordml" xmlns:w16cid="http://schemas.microsoft.com/office/word/2016/wordml/cid" xmlns:w16se="http://schemas.microsoft.com/office/word/2015/wordml/symex" xmlns:wpg="http://schemas.microsoft.com/office/word/2010/wordprocessingGroup" xmlns:wpi="http://schemas.microsoft.com/office/word/2010/wordprocessingInk" xmlns:wne="http://schemas.microsoft.com/office/word/2006/wordml" xmlns:wps="http://schemas.microsoft.com/office/word/2010/wordprocessingShape" mc:Ignorable="w14 w15 w16se w16cid wp14">
-  <w15:commentEx w15:paraId="6645DAD4" w15:done="0"/>
-  <w15:commentEx w15:paraId="5A923647" w15:done="0"/>
-  <w15:commentEx w15:paraId="303F1840" w15:done="0"/>
-  <w15:commentEx w15:paraId="64A7C73B" w15:done="0"/>
-  <w15:commentEx w15:paraId="030425CC" w15:done="0"/>
-  <w15:commentEx w15:paraId="3088AE11" w15:done="0"/>
+  <w15:commentEx w15:paraId="7E418216" w15:done="0"/>
   <w15:commentEx w15:paraId="6855B612" w15:done="0"/>
   <w15:commentEx w15:paraId="47E08294" w15:done="0"/>
   <w15:commentEx w15:paraId="4B3EF75F" w15:done="0"/>
@@ -12098,12 +13240,7 @@
 
 <file path=word/commentsIds.xml><?xml version="1.0" encoding="utf-8"?>
 <w16cid:commentsIds xmlns:wpc="http://schemas.microsoft.com/office/word/2010/wordprocessingCanvas" xmlns:cx="http://schemas.microsoft.com/office/drawing/2014/chartex" xmlns:cx1="http://schemas.microsoft.com/office/drawing/2015/9/8/chartex" xmlns:cx2="http://schemas.microsoft.com/office/drawing/2015/10/21/chartex" xmlns:cx3="http://schemas.microsoft.com/office/drawing/2016/5/9/chartex" xmlns:cx4="http://schemas.microsoft.com/office/drawing/2016/5/10/chartex" xmlns:cx5="http://schemas.microsoft.com/office/drawing/2016/5/11/chartex" xmlns:cx6="http://schemas.microsoft.com/office/drawing/2016/5/12/chartex" xmlns:cx7="http://schemas.microsoft.com/office/drawing/2016/5/13/chartex" xmlns:cx8="http://schemas.microsoft.com/office/drawing/2016/5/14/chartex" xmlns:mc="http://schemas.openxmlformats.org/markup-compatibility/2006" xmlns:aink="http://schemas.microsoft.com/office/drawing/2016/ink" xmlns:am3d="http://schemas.microsoft.com/office/drawing/2017/model3d" xmlns:o="urn:schemas-microsoft-com:office:office" xmlns:r="http://schemas.openxmlformats.org/officeDocument/2006/relationships" xmlns:m="http://schemas.openxmlformats.org/officeDocument/2006/math" xmlns:v="urn:schemas-microsoft-com:vml" xmlns:wp14="http://schemas.microsoft.com/office/word/2010/wordprocessingDrawing" xmlns:wp="http://schemas.openxmlformats.org/drawingml/2006/wordprocessingDrawing" xmlns:w10="urn:schemas-microsoft-com:office:word" xmlns:w="http://schemas.openxmlformats.org/wordprocessingml/2006/main" xmlns:w14="http://schemas.microsoft.com/office/word/2010/wordml" xmlns:w15="http://schemas.microsoft.com/office/word/2012/wordml" xmlns:w16cid="http://schemas.microsoft.com/office/word/2016/wordml/cid" xmlns:w16se="http://schemas.microsoft.com/office/word/2015/wordml/symex" xmlns:wpg="http://schemas.microsoft.com/office/word/2010/wordprocessingGroup" xmlns:wpi="http://schemas.microsoft.com/office/word/2010/wordprocessingInk" xmlns:wne="http://schemas.microsoft.com/office/word/2006/wordml" xmlns:wps="http://schemas.microsoft.com/office/word/2010/wordprocessingShape" mc:Ignorable="w14 w15 w16se w16cid wp14">
-  <w16cid:commentId w16cid:paraId="6645DAD4" w16cid:durableId="204C498B"/>
-  <w16cid:commentId w16cid:paraId="5A923647" w16cid:durableId="20391257"/>
-  <w16cid:commentId w16cid:paraId="303F1840" w16cid:durableId="203911E9"/>
-  <w16cid:commentId w16cid:paraId="64A7C73B" w16cid:durableId="20391203"/>
-  <w16cid:commentId w16cid:paraId="030425CC" w16cid:durableId="203911F9"/>
-  <w16cid:commentId w16cid:paraId="3088AE11" w16cid:durableId="204CBC09"/>
+  <w16cid:commentId w16cid:paraId="7E418216" w16cid:durableId="204D0564"/>
   <w16cid:commentId w16cid:paraId="6855B612" w16cid:durableId="2037D832"/>
   <w16cid:commentId w16cid:paraId="47E08294" w16cid:durableId="2037D9CD"/>
   <w16cid:commentId w16cid:paraId="4B3EF75F" w16cid:durableId="2037DB24"/>
@@ -12250,6 +13387,16 @@
     </w:p>
   </w:footnote>
 </w:footnotes>
+</file>
+
+<file path=word/header1.xml><?xml version="1.0" encoding="utf-8"?>
+<w:hdr xmlns:wpc="http://schemas.microsoft.com/office/word/2010/wordprocessingCanvas" xmlns:cx="http://schemas.microsoft.com/office/drawing/2014/chartex" xmlns:cx1="http://schemas.microsoft.com/office/drawing/2015/9/8/chartex" xmlns:cx2="http://schemas.microsoft.com/office/drawing/2015/10/21/chartex" xmlns:cx3="http://schemas.microsoft.com/office/drawing/2016/5/9/chartex" xmlns:cx4="http://schemas.microsoft.com/office/drawing/2016/5/10/chartex" xmlns:cx5="http://schemas.microsoft.com/office/drawing/2016/5/11/chartex" xmlns:cx6="http://schemas.microsoft.com/office/drawing/2016/5/12/chartex" xmlns:cx7="http://schemas.microsoft.com/office/drawing/2016/5/13/chartex" xmlns:cx8="http://schemas.microsoft.com/office/drawing/2016/5/14/chartex" xmlns:mc="http://schemas.openxmlformats.org/markup-compatibility/2006" xmlns:aink="http://schemas.microsoft.com/office/drawing/2016/ink" xmlns:am3d="http://schemas.microsoft.com/office/drawing/2017/model3d" xmlns:o="urn:schemas-microsoft-com:office:office" xmlns:r="http://schemas.openxmlformats.org/officeDocument/2006/relationships" xmlns:m="http://schemas.openxmlformats.org/officeDocument/2006/math" xmlns:v="urn:schemas-microsoft-com:vml" xmlns:wp14="http://schemas.microsoft.com/office/word/2010/wordprocessingDrawing" xmlns:wp="http://schemas.openxmlformats.org/drawingml/2006/wordprocessingDrawing" xmlns:w10="urn:schemas-microsoft-com:office:word" xmlns:w="http://schemas.openxmlformats.org/wordprocessingml/2006/main" xmlns:w14="http://schemas.microsoft.com/office/word/2010/wordml" xmlns:w15="http://schemas.microsoft.com/office/word/2012/wordml" xmlns:w16cid="http://schemas.microsoft.com/office/word/2016/wordml/cid" xmlns:w16se="http://schemas.microsoft.com/office/word/2015/wordml/symex" xmlns:wpg="http://schemas.microsoft.com/office/word/2010/wordprocessingGroup" xmlns:wpi="http://schemas.microsoft.com/office/word/2010/wordprocessingInk" xmlns:wne="http://schemas.microsoft.com/office/word/2006/wordml" xmlns:wps="http://schemas.microsoft.com/office/word/2010/wordprocessingShape" mc:Ignorable="w14 w15 w16se w16cid wp14">
+  <w:p>
+    <w:pPr>
+      <w:pStyle w:val="Header"/>
+    </w:pPr>
+  </w:p>
+</w:hdr>
 </file>
 
 <file path=word/numbering.xml><?xml version="1.0" encoding="utf-8"?>
@@ -16906,7 +18053,7 @@
 </file>
 
 <file path=customXml/itemProps1.xml><?xml version="1.0" encoding="utf-8"?>
-<ds:datastoreItem xmlns:ds="http://schemas.openxmlformats.org/officeDocument/2006/customXml" ds:itemID="{06BC30A2-C6F6-2A41-94F2-50254BD7B0BE}">
+<ds:datastoreItem xmlns:ds="http://schemas.openxmlformats.org/officeDocument/2006/customXml" ds:itemID="{DAB7E03D-5ED9-D24C-A7C5-8EAA63B2D440}">
   <ds:schemaRefs>
     <ds:schemaRef ds:uri="http://schemas.openxmlformats.org/officeDocument/2006/bibliography"/>
   </ds:schemaRefs>

</xml_diff>